<commit_message>
some changes to executive summary
</commit_message>
<xml_diff>
--- a/Executive_summary.docx
+++ b/Executive_summary.docx
@@ -20,19 +20,121 @@
         <w:contextualSpacing/>
       </w:pPr>
       <w:r>
-        <w:t xml:space="preserve">The aim of this project is to demonstrate differences between LGBTQ+ respondents and non-LGBTQ+ respondents in their feelings of academic success, mental health, and sense of belonging within the campus environment. We primarily grouped respondents by self-identification of their gender and </w:t>
+        <w:t>We stud</w:t>
+      </w:r>
+      <w:r>
+        <w:t>ied</w:t>
+      </w:r>
+      <w:r>
+        <w:t xml:space="preserve"> the </w:t>
+      </w:r>
+      <w:r>
+        <w:t xml:space="preserve">differences </w:t>
+      </w:r>
+      <w:r>
+        <w:t xml:space="preserve">between LGBTQ+ and non-LGBTQ+ </w:t>
+      </w:r>
+      <w:r>
+        <w:t xml:space="preserve">students </w:t>
+      </w:r>
+      <w:r>
+        <w:t xml:space="preserve">in their feelings of academic success, mental health, and sense of belonging </w:t>
+      </w:r>
+      <w:r>
+        <w:t>on campus</w:t>
+      </w:r>
+      <w:r>
+        <w:t xml:space="preserve">. </w:t>
+      </w:r>
+      <w:r>
+        <w:t xml:space="preserve">We further </w:t>
+      </w:r>
+      <w:r>
+        <w:t>relate</w:t>
+      </w:r>
+      <w:r>
+        <w:t>d</w:t>
+      </w:r>
+      <w:r>
+        <w:t xml:space="preserve"> </w:t>
+      </w:r>
+      <w:r>
+        <w:t>these three factors to</w:t>
+      </w:r>
+      <w:r>
+        <w:t xml:space="preserve"> tangible outcomes desirable for universities, such as</w:t>
+      </w:r>
+      <w:r>
+        <w:t xml:space="preserve"> the</w:t>
+      </w:r>
+      <w:r>
+        <w:t xml:space="preserve"> confidence</w:t>
+      </w:r>
+      <w:r>
+        <w:t xml:space="preserve"> students </w:t>
+      </w:r>
+      <w:r>
+        <w:t xml:space="preserve">have in finishing </w:t>
+      </w:r>
+      <w:r>
+        <w:t>their degrees</w:t>
+      </w:r>
+      <w:r>
+        <w:t>.</w:t>
+      </w:r>
+      <w:r>
+        <w:t xml:space="preserve"> O</w:t>
+      </w:r>
+      <w:r>
+        <w:t xml:space="preserve">ur analysis </w:t>
+      </w:r>
+      <w:r>
+        <w:t>accounts for</w:t>
+      </w:r>
+      <w:r>
+        <w:t xml:space="preserve"> a multitude of</w:t>
+      </w:r>
+      <w:r>
+        <w:t xml:space="preserve"> </w:t>
+      </w:r>
+      <w:r>
+        <w:t>gender</w:t>
+      </w:r>
+      <w:r>
+        <w:t>s</w:t>
+      </w:r>
+      <w:r>
+        <w:t xml:space="preserve"> and </w:t>
       </w:r>
       <w:r>
         <w:t>sexual orientation</w:t>
       </w:r>
       <w:r>
-        <w:t xml:space="preserve">. We also incorporate information on age and degree </w:t>
-      </w:r>
-      <w:r>
-        <w:t>programs</w:t>
-      </w:r>
-      <w:r>
-        <w:t xml:space="preserve"> to examine the effects of different factors.</w:t>
+        <w:t>s</w:t>
+      </w:r>
+      <w:r>
+        <w:t xml:space="preserve"> </w:t>
+      </w:r>
+      <w:r>
+        <w:t>t</w:t>
+      </w:r>
+      <w:r>
+        <w:t>o</w:t>
+      </w:r>
+      <w:r>
+        <w:t xml:space="preserve"> more fully</w:t>
+      </w:r>
+      <w:r>
+        <w:t xml:space="preserve"> understand the diverse experiences of the queer </w:t>
+      </w:r>
+      <w:r>
+        <w:t xml:space="preserve">student </w:t>
+      </w:r>
+      <w:r>
+        <w:t>community</w:t>
+      </w:r>
+      <w:r>
+        <w:t xml:space="preserve">. </w:t>
       </w:r>
     </w:p>
     <w:p>
@@ -52,7 +154,13 @@
         <w:t xml:space="preserve">Stakeholders: </w:t>
       </w:r>
       <w:r>
-        <w:t>Colleges and Institutions in the United States</w:t>
+        <w:t xml:space="preserve">US </w:t>
+      </w:r>
+      <w:r>
+        <w:t>Colleges and</w:t>
+      </w:r>
+      <w:r>
+        <w:t xml:space="preserve"> universities</w:t>
       </w:r>
     </w:p>
     <w:p>
@@ -67,7 +175,34 @@
         <w:t xml:space="preserve">Data: </w:t>
       </w:r>
       <w:r>
-        <w:t>Survey data from the Healthy Minds Study for the year 2019-2020. 89888 Students from 69 colleges and universities in the United States participated in the survey.</w:t>
+        <w:t>Survey data from the Healthy Minds Study for the year 2019-2020</w:t>
+      </w:r>
+      <w:r>
+        <w:t xml:space="preserve">: </w:t>
+      </w:r>
+      <w:r>
+        <w:t>respondents</w:t>
+      </w:r>
+      <w:r>
+        <w:t xml:space="preserve"> are </w:t>
+      </w:r>
+      <w:r>
+        <w:t>90,000</w:t>
+      </w:r>
+      <w:r>
+        <w:t xml:space="preserve"> </w:t>
+      </w:r>
+      <w:r>
+        <w:t>s</w:t>
+      </w:r>
+      <w:r>
+        <w:t>tudents from 69 colleges and universities</w:t>
+      </w:r>
+      <w:r>
+        <w:t xml:space="preserve"> in the </w:t>
+      </w:r>
+      <w:r>
+        <w:t>US</w:t>
       </w:r>
     </w:p>
     <w:p>
@@ -98,36 +233,94 @@
         <w:contextualSpacing/>
       </w:pPr>
       <w:r>
-        <w:t xml:space="preserve">We built a set of dynamic dashboards in Tableau to visualize survey responses by </w:t>
-      </w:r>
-      <w:proofErr w:type="gramStart"/>
-      <w:r>
-        <w:t>respondents</w:t>
-      </w:r>
-      <w:r>
-        <w:t>’</w:t>
-      </w:r>
-      <w:proofErr w:type="gramEnd"/>
-      <w:r>
-        <w:t xml:space="preserve"> reported </w:t>
-      </w:r>
-      <w:r>
-        <w:t>sexual orientation</w:t>
-      </w:r>
-      <w:r>
-        <w:t xml:space="preserve"> or gender. This approach allowed us to examine clear equity differences within each demographic group. </w:t>
-      </w:r>
-      <w:r>
-        <w:t>When relevent, dashboards include</w:t>
-      </w:r>
-      <w:r>
-        <w:t xml:space="preserve"> a parameter to switch between either </w:t>
-      </w:r>
-      <w:r>
-        <w:t>sexual orientation</w:t>
-      </w:r>
-      <w:r>
-        <w:t xml:space="preserve"> or gender. We examined responses to key survey questions to assess academic performance, mental health, and feelings of the campus climate. </w:t>
+        <w:t xml:space="preserve">We built a set of dynamic dashboards in Tableau to </w:t>
+      </w:r>
+      <w:r>
+        <w:t>analyze</w:t>
+      </w:r>
+      <w:r>
+        <w:t xml:space="preserve"> </w:t>
+      </w:r>
+      <w:r>
+        <w:t>trend</w:t>
+      </w:r>
+      <w:r>
+        <w:t xml:space="preserve">s in the data; </w:t>
+      </w:r>
+      <w:r>
+        <w:t xml:space="preserve">when relevant, </w:t>
+      </w:r>
+      <w:r>
+        <w:t xml:space="preserve">dashboards include a parameter </w:t>
+      </w:r>
+      <w:r>
+        <w:t xml:space="preserve">that </w:t>
+      </w:r>
+      <w:r>
+        <w:t>switch</w:t>
+      </w:r>
+      <w:r>
+        <w:t>es</w:t>
+      </w:r>
+      <w:r>
+        <w:t xml:space="preserve"> between </w:t>
+      </w:r>
+      <w:r>
+        <w:t xml:space="preserve">grouping </w:t>
+      </w:r>
+      <w:r>
+        <w:t xml:space="preserve">by </w:t>
+      </w:r>
+      <w:r>
+        <w:t xml:space="preserve">sexual orientation or </w:t>
+      </w:r>
+      <w:r>
+        <w:t xml:space="preserve">by </w:t>
+      </w:r>
+      <w:r>
+        <w:t>gender</w:t>
+      </w:r>
+      <w:r>
+        <w:t xml:space="preserve">. </w:t>
+      </w:r>
+      <w:r>
+        <w:t xml:space="preserve">In this way, we identified questions in the survey </w:t>
+      </w:r>
+      <w:r>
+        <w:t xml:space="preserve">which reveal key </w:t>
+      </w:r>
+      <w:r>
+        <w:t>disparities</w:t>
+      </w:r>
+      <w:r>
+        <w:t xml:space="preserve"> </w:t>
+      </w:r>
+      <w:r>
+        <w:t>and highlight student experiences.</w:t>
+      </w:r>
+      <w:r>
+        <w:t xml:space="preserve"> Of particular interest is the granularity with which </w:t>
+      </w:r>
+      <w:r>
+        <w:t xml:space="preserve">our method </w:t>
+      </w:r>
+      <w:r>
+        <w:t>allowed us to study</w:t>
+      </w:r>
+      <w:r>
+        <w:t xml:space="preserve"> </w:t>
+      </w:r>
+      <w:r>
+        <w:t xml:space="preserve">subgroups </w:t>
+      </w:r>
+      <w:r>
+        <w:t xml:space="preserve">of </w:t>
+      </w:r>
+      <w:r>
+        <w:t>the queer community</w:t>
+      </w:r>
+      <w:r>
+        <w:t>.</w:t>
       </w:r>
     </w:p>
     <w:p>
@@ -160,40 +353,94 @@
     </w:p>
     <w:p>
       <w:pPr>
-        <w:contextualSpacing/>
-      </w:pPr>
-      <w:r>
+        <w:pStyle w:val="NormalWeb"/>
+        <w:spacing w:before="0" w:beforeAutospacing="0" w:after="0" w:afterAutospacing="0"/>
+        <w:textAlignment w:val="baseline"/>
+        <w:rPr>
+          <w:rFonts w:ascii="Arial" w:hAnsi="Arial" w:cs="Arial"/>
+          <w:sz w:val="22"/>
+          <w:szCs w:val="22"/>
+        </w:rPr>
+      </w:pPr>
+      <w:r>
+        <w:rPr>
+          <w:rFonts w:ascii="Arial" w:hAnsi="Arial" w:cs="Arial"/>
+          <w:sz w:val="22"/>
+          <w:szCs w:val="22"/>
+        </w:rPr>
         <w:t>Students who have a stronger sense of group and campus belonging are more likely to choose their school again and finish their degree</w:t>
       </w:r>
       <w:r>
+        <w:rPr>
+          <w:rFonts w:ascii="Arial" w:hAnsi="Arial" w:cs="Arial"/>
+          <w:sz w:val="22"/>
+          <w:szCs w:val="22"/>
+        </w:rPr>
         <w:t xml:space="preserve">. </w:t>
       </w:r>
       <w:r>
-        <w:t xml:space="preserve">Students at schools that prioritize mental health are more likely to </w:t>
-      </w:r>
-      <w:r>
-        <w:t xml:space="preserve">feel like they are able to </w:t>
-      </w:r>
-      <w:r>
-        <w:t>finish their degree</w:t>
-      </w:r>
-      <w:r>
+        <w:rPr>
+          <w:rFonts w:ascii="Arial" w:hAnsi="Arial" w:cs="Arial"/>
+          <w:sz w:val="22"/>
+          <w:szCs w:val="22"/>
+        </w:rPr>
+        <w:t>Students at schools that prioritize mental health are more likely to finish their degree</w:t>
+      </w:r>
+      <w:r>
+        <w:rPr>
+          <w:rFonts w:ascii="Arial" w:hAnsi="Arial" w:cs="Arial"/>
+          <w:sz w:val="22"/>
+          <w:szCs w:val="22"/>
+        </w:rPr>
         <w:t xml:space="preserve">. </w:t>
       </w:r>
       <w:r>
+        <w:rPr>
+          <w:rFonts w:ascii="Arial" w:hAnsi="Arial" w:cs="Arial"/>
+          <w:sz w:val="22"/>
+          <w:szCs w:val="22"/>
+        </w:rPr>
         <w:t>LGBTQ+ students report that personal struggles affect their academic performance and outcomes</w:t>
       </w:r>
       <w:r>
+        <w:rPr>
+          <w:rFonts w:ascii="Arial" w:hAnsi="Arial" w:cs="Arial"/>
+          <w:sz w:val="22"/>
+          <w:szCs w:val="22"/>
+        </w:rPr>
         <w:t xml:space="preserve">. </w:t>
       </w:r>
       <w:r>
+        <w:rPr>
+          <w:rFonts w:ascii="Arial" w:hAnsi="Arial" w:cs="Arial"/>
+          <w:sz w:val="22"/>
+          <w:szCs w:val="22"/>
+        </w:rPr>
         <w:t>LGBTQ+ students have different experiences on campus in terms of trauma witnessed, sense of belonging, and sense of community</w:t>
       </w:r>
       <w:r>
+        <w:rPr>
+          <w:rFonts w:ascii="Arial" w:hAnsi="Arial" w:cs="Arial"/>
+          <w:sz w:val="22"/>
+          <w:szCs w:val="22"/>
+        </w:rPr>
         <w:t xml:space="preserve">. </w:t>
       </w:r>
       <w:r>
+        <w:rPr>
+          <w:rFonts w:ascii="Arial" w:hAnsi="Arial" w:cs="Arial"/>
+          <w:sz w:val="22"/>
+          <w:szCs w:val="22"/>
+        </w:rPr>
         <w:t>Experiences vary dramatically within the LGBTQ+ community by both sexual orientation and especially by gender identity</w:t>
+      </w:r>
+      <w:r>
+        <w:rPr>
+          <w:rFonts w:ascii="Arial" w:hAnsi="Arial" w:cs="Arial"/>
+          <w:sz w:val="22"/>
+          <w:szCs w:val="22"/>
+        </w:rPr>
+        <w:t>.</w:t>
       </w:r>
     </w:p>
     <w:p>
@@ -202,7 +449,10 @@
         <w:contextualSpacing/>
       </w:pPr>
       <w:r>
-        <w:t>This analysis demonstrate</w:t>
+        <w:t xml:space="preserve">Our </w:t>
+      </w:r>
+      <w:r>
+        <w:t>analysis demonstrate</w:t>
       </w:r>
       <w:r>
         <w:t>s</w:t>
@@ -281,46 +531,190 @@
         <w:contextualSpacing/>
       </w:pPr>
       <w:r>
-        <w:t>Future work will include analysis of additional survey years. The Healthy Minds Study has run</w:t>
-      </w:r>
-      <w:r>
-        <w:t xml:space="preserve"> since </w:t>
-      </w:r>
-      <w:r>
-        <w:t>2014 and</w:t>
-      </w:r>
-      <w:r>
-        <w:t xml:space="preserve"> has data available up to 2021-2022. However, since survey years include different questions and response options, </w:t>
-      </w:r>
-      <w:r>
-        <w:t xml:space="preserve">additional data cleaning and transformation is needed. </w:t>
-      </w:r>
-      <w:r>
-        <w:t xml:space="preserve">Data from 2021-2022 is notable in that respondents could select more than one gender or sexual orientation option, leading to more complex and nuanced responses. </w:t>
-      </w:r>
-      <w:r>
-        <w:t xml:space="preserve">More granular analyses that focus on </w:t>
-      </w:r>
-      <w:r>
-        <w:t xml:space="preserve">these </w:t>
-      </w:r>
-      <w:r>
-        <w:t xml:space="preserve">different identities would better inform results and impacts of this work. </w:t>
-      </w:r>
-      <w:r>
-        <w:t xml:space="preserve">The results of this current project indicate </w:t>
-      </w:r>
-      <w:r>
-        <w:t>different reported experiences within the</w:t>
+        <w:t>Future work will include analysis of additional survey years. The Healthy Minds Study</w:t>
+      </w:r>
+      <w:r>
+        <w:t xml:space="preserve"> (HMS)</w:t>
       </w:r>
       <w:r>
         <w:t xml:space="preserve"> </w:t>
       </w:r>
       <w:r>
-        <w:t>LGBTQ+ community, and more detailed analyses can better inform</w:t>
-      </w:r>
-      <w:r>
-        <w:t xml:space="preserve"> more targeted and effective</w:t>
+        <w:t>has run annually sinc</w:t>
+      </w:r>
+      <w:r>
+        <w:t xml:space="preserve">e </w:t>
+      </w:r>
+      <w:r>
+        <w:t>20</w:t>
+      </w:r>
+      <w:r>
+        <w:t>05</w:t>
+      </w:r>
+      <w:r>
+        <w:t>,</w:t>
+      </w:r>
+      <w:r>
+        <w:t xml:space="preserve"> with data </w:t>
+      </w:r>
+      <w:r>
+        <w:t xml:space="preserve">currently </w:t>
+      </w:r>
+      <w:r>
+        <w:t xml:space="preserve">available </w:t>
+      </w:r>
+      <w:r>
+        <w:t xml:space="preserve">through the </w:t>
+      </w:r>
+      <w:r>
+        <w:t>2021</w:t>
+      </w:r>
+      <w:r>
+        <w:t xml:space="preserve"> academic year</w:t>
+      </w:r>
+      <w:r>
+        <w:t xml:space="preserve">. </w:t>
+      </w:r>
+      <w:r>
+        <w:t>Because</w:t>
+      </w:r>
+      <w:r>
+        <w:t xml:space="preserve"> survey </w:t>
+      </w:r>
+      <w:r>
+        <w:t>questions vary from year to year</w:t>
+      </w:r>
+      <w:r>
+        <w:t>,</w:t>
+      </w:r>
+      <w:r>
+        <w:t xml:space="preserve"> we</w:t>
+      </w:r>
+      <w:r>
+        <w:t xml:space="preserve"> will first</w:t>
+      </w:r>
+      <w:r>
+        <w:t xml:space="preserve"> </w:t>
+      </w:r>
+      <w:r>
+        <w:t xml:space="preserve">write </w:t>
+      </w:r>
+      <w:r>
+        <w:t>additional data cleaning and transformation</w:t>
+      </w:r>
+      <w:r>
+        <w:t xml:space="preserve"> algorithms. In particular,</w:t>
+      </w:r>
+      <w:r>
+        <w:t xml:space="preserve"> </w:t>
+      </w:r>
+      <w:r>
+        <w:t>that the</w:t>
+      </w:r>
+      <w:r>
+        <w:t xml:space="preserve"> </w:t>
+      </w:r>
+      <w:r>
+        <w:t xml:space="preserve">2021-2022 </w:t>
+      </w:r>
+      <w:r>
+        <w:t xml:space="preserve">HMS survey allows </w:t>
+      </w:r>
+      <w:r>
+        <w:t xml:space="preserve">respondents </w:t>
+      </w:r>
+      <w:r>
+        <w:t xml:space="preserve">to </w:t>
+      </w:r>
+      <w:r>
+        <w:t xml:space="preserve">select </w:t>
+      </w:r>
+      <w:r>
+        <w:t xml:space="preserve">multiple gender identities and sexualities – which more accurately captures the lived experiences of queer people – necessitates </w:t>
+      </w:r>
+      <w:r>
+        <w:t xml:space="preserve">more </w:t>
+      </w:r>
+      <w:r>
+        <w:t>nuanced</w:t>
+      </w:r>
+      <w:r>
+        <w:t xml:space="preserve"> data cleaning</w:t>
+      </w:r>
+      <w:r>
+        <w:t xml:space="preserve">. </w:t>
+      </w:r>
+      <w:r>
+        <w:t xml:space="preserve">At the same time, </w:t>
+      </w:r>
+      <w:r>
+        <w:t xml:space="preserve">the </w:t>
+      </w:r>
+      <w:r>
+        <w:t>greater granularity will allow for more precise conclusions</w:t>
+      </w:r>
+      <w:r>
+        <w:t xml:space="preserve">. </w:t>
+      </w:r>
+      <w:r>
+        <w:t>The results of</w:t>
+      </w:r>
+      <w:r>
+        <w:t xml:space="preserve"> our</w:t>
+      </w:r>
+      <w:r>
+        <w:t xml:space="preserve"> current project </w:t>
+      </w:r>
+      <w:r>
+        <w:t>highlight</w:t>
+      </w:r>
+      <w:r>
+        <w:t xml:space="preserve"> both </w:t>
+      </w:r>
+      <w:r>
+        <w:t xml:space="preserve">patterns </w:t>
+      </w:r>
+      <w:r>
+        <w:t>and</w:t>
+      </w:r>
+      <w:r>
+        <w:t xml:space="preserve"> variety </w:t>
+      </w:r>
+      <w:r>
+        <w:t xml:space="preserve">in </w:t>
+      </w:r>
+      <w:r>
+        <w:t xml:space="preserve">the </w:t>
+      </w:r>
+      <w:r>
+        <w:t xml:space="preserve">experiences </w:t>
+      </w:r>
+      <w:r>
+        <w:t xml:space="preserve">of </w:t>
+      </w:r>
+      <w:r>
+        <w:t>the</w:t>
+      </w:r>
+      <w:r>
+        <w:t xml:space="preserve"> </w:t>
+      </w:r>
+      <w:r>
+        <w:t xml:space="preserve">LGBTQ+ community, and </w:t>
+      </w:r>
+      <w:r>
+        <w:t xml:space="preserve">subsequent </w:t>
+      </w:r>
+      <w:r>
+        <w:t xml:space="preserve">analyses </w:t>
+      </w:r>
+      <w:r>
+        <w:t xml:space="preserve">will </w:t>
+      </w:r>
+      <w:r>
+        <w:t>better inform</w:t>
+      </w:r>
+      <w:r>
+        <w:t xml:space="preserve"> targeted and effective</w:t>
       </w:r>
       <w:r>
         <w:t xml:space="preserve"> </w:t>
@@ -654,6 +1048,155 @@
     </w:lvl>
   </w:abstractNum>
   <w:abstractNum w:abstractNumId="3" w15:restartNumberingAfterBreak="0">
+    <w:nsid w:val="2A012D3B"/>
+    <w:multiLevelType w:val="multilevel"/>
+    <w:tmpl w:val="CAB8A160"/>
+    <w:lvl w:ilvl="0">
+      <w:start w:val="1"/>
+      <w:numFmt w:val="bullet"/>
+      <w:lvlText w:val=""/>
+      <w:lvlJc w:val="left"/>
+      <w:pPr>
+        <w:tabs>
+          <w:tab w:val="num" w:pos="720"/>
+        </w:tabs>
+        <w:ind w:left="720" w:hanging="360"/>
+      </w:pPr>
+      <w:rPr>
+        <w:rFonts w:ascii="Symbol" w:hAnsi="Symbol" w:hint="default"/>
+        <w:sz w:val="20"/>
+      </w:rPr>
+    </w:lvl>
+    <w:lvl w:ilvl="1" w:tentative="1">
+      <w:start w:val="1"/>
+      <w:numFmt w:val="bullet"/>
+      <w:lvlText w:val="o"/>
+      <w:lvlJc w:val="left"/>
+      <w:pPr>
+        <w:tabs>
+          <w:tab w:val="num" w:pos="1440"/>
+        </w:tabs>
+        <w:ind w:left="1440" w:hanging="360"/>
+      </w:pPr>
+      <w:rPr>
+        <w:rFonts w:ascii="Courier New" w:hAnsi="Courier New" w:hint="default"/>
+        <w:sz w:val="20"/>
+      </w:rPr>
+    </w:lvl>
+    <w:lvl w:ilvl="2" w:tentative="1">
+      <w:start w:val="1"/>
+      <w:numFmt w:val="bullet"/>
+      <w:lvlText w:val=""/>
+      <w:lvlJc w:val="left"/>
+      <w:pPr>
+        <w:tabs>
+          <w:tab w:val="num" w:pos="2160"/>
+        </w:tabs>
+        <w:ind w:left="2160" w:hanging="360"/>
+      </w:pPr>
+      <w:rPr>
+        <w:rFonts w:ascii="Wingdings" w:hAnsi="Wingdings" w:hint="default"/>
+        <w:sz w:val="20"/>
+      </w:rPr>
+    </w:lvl>
+    <w:lvl w:ilvl="3" w:tentative="1">
+      <w:start w:val="1"/>
+      <w:numFmt w:val="bullet"/>
+      <w:lvlText w:val=""/>
+      <w:lvlJc w:val="left"/>
+      <w:pPr>
+        <w:tabs>
+          <w:tab w:val="num" w:pos="2880"/>
+        </w:tabs>
+        <w:ind w:left="2880" w:hanging="360"/>
+      </w:pPr>
+      <w:rPr>
+        <w:rFonts w:ascii="Wingdings" w:hAnsi="Wingdings" w:hint="default"/>
+        <w:sz w:val="20"/>
+      </w:rPr>
+    </w:lvl>
+    <w:lvl w:ilvl="4" w:tentative="1">
+      <w:start w:val="1"/>
+      <w:numFmt w:val="bullet"/>
+      <w:lvlText w:val=""/>
+      <w:lvlJc w:val="left"/>
+      <w:pPr>
+        <w:tabs>
+          <w:tab w:val="num" w:pos="3600"/>
+        </w:tabs>
+        <w:ind w:left="3600" w:hanging="360"/>
+      </w:pPr>
+      <w:rPr>
+        <w:rFonts w:ascii="Wingdings" w:hAnsi="Wingdings" w:hint="default"/>
+        <w:sz w:val="20"/>
+      </w:rPr>
+    </w:lvl>
+    <w:lvl w:ilvl="5" w:tentative="1">
+      <w:start w:val="1"/>
+      <w:numFmt w:val="bullet"/>
+      <w:lvlText w:val=""/>
+      <w:lvlJc w:val="left"/>
+      <w:pPr>
+        <w:tabs>
+          <w:tab w:val="num" w:pos="4320"/>
+        </w:tabs>
+        <w:ind w:left="4320" w:hanging="360"/>
+      </w:pPr>
+      <w:rPr>
+        <w:rFonts w:ascii="Wingdings" w:hAnsi="Wingdings" w:hint="default"/>
+        <w:sz w:val="20"/>
+      </w:rPr>
+    </w:lvl>
+    <w:lvl w:ilvl="6" w:tentative="1">
+      <w:start w:val="1"/>
+      <w:numFmt w:val="bullet"/>
+      <w:lvlText w:val=""/>
+      <w:lvlJc w:val="left"/>
+      <w:pPr>
+        <w:tabs>
+          <w:tab w:val="num" w:pos="5040"/>
+        </w:tabs>
+        <w:ind w:left="5040" w:hanging="360"/>
+      </w:pPr>
+      <w:rPr>
+        <w:rFonts w:ascii="Wingdings" w:hAnsi="Wingdings" w:hint="default"/>
+        <w:sz w:val="20"/>
+      </w:rPr>
+    </w:lvl>
+    <w:lvl w:ilvl="7" w:tentative="1">
+      <w:start w:val="1"/>
+      <w:numFmt w:val="bullet"/>
+      <w:lvlText w:val=""/>
+      <w:lvlJc w:val="left"/>
+      <w:pPr>
+        <w:tabs>
+          <w:tab w:val="num" w:pos="5760"/>
+        </w:tabs>
+        <w:ind w:left="5760" w:hanging="360"/>
+      </w:pPr>
+      <w:rPr>
+        <w:rFonts w:ascii="Wingdings" w:hAnsi="Wingdings" w:hint="default"/>
+        <w:sz w:val="20"/>
+      </w:rPr>
+    </w:lvl>
+    <w:lvl w:ilvl="8" w:tentative="1">
+      <w:start w:val="1"/>
+      <w:numFmt w:val="bullet"/>
+      <w:lvlText w:val=""/>
+      <w:lvlJc w:val="left"/>
+      <w:pPr>
+        <w:tabs>
+          <w:tab w:val="num" w:pos="6480"/>
+        </w:tabs>
+        <w:ind w:left="6480" w:hanging="360"/>
+      </w:pPr>
+      <w:rPr>
+        <w:rFonts w:ascii="Wingdings" w:hAnsi="Wingdings" w:hint="default"/>
+        <w:sz w:val="20"/>
+      </w:rPr>
+    </w:lvl>
+  </w:abstractNum>
+  <w:abstractNum w:abstractNumId="4" w15:restartNumberingAfterBreak="0">
     <w:nsid w:val="577C6868"/>
     <w:multiLevelType w:val="hybridMultilevel"/>
     <w:tmpl w:val="3E3286DA"/>
@@ -749,6 +1292,9 @@
     <w:abstractNumId w:val="1"/>
   </w:num>
   <w:num w:numId="4" w16cid:durableId="1144587332">
+    <w:abstractNumId w:val="4"/>
+  </w:num>
+  <w:num w:numId="5" w16cid:durableId="959260405">
     <w:abstractNumId w:val="3"/>
   </w:num>
 </w:numbering>
@@ -1268,6 +1814,24 @@
       <w:contextualSpacing/>
     </w:pPr>
   </w:style>
+  <w:style w:type="paragraph" w:styleId="NormalWeb">
+    <w:name w:val="Normal (Web)"/>
+    <w:basedOn w:val="Normal"/>
+    <w:uiPriority w:val="99"/>
+    <w:semiHidden/>
+    <w:unhideWhenUsed/>
+    <w:rsid w:val="0097427C"/>
+    <w:pPr>
+      <w:spacing w:before="100" w:beforeAutospacing="1" w:after="100" w:afterAutospacing="1" w:line="240" w:lineRule="auto"/>
+    </w:pPr>
+    <w:rPr>
+      <w:rFonts w:ascii="Times New Roman" w:eastAsia="Times New Roman" w:hAnsi="Times New Roman" w:cs="Times New Roman"/>
+      <w:kern w:val="0"/>
+      <w:sz w:val="24"/>
+      <w:szCs w:val="24"/>
+      <w14:ligatures w14:val="none"/>
+    </w:rPr>
+  </w:style>
 </w:styles>
 </file>
 

</xml_diff>

<commit_message>
final edits to exec
</commit_message>
<xml_diff>
--- a/Executive_summary.docx
+++ b/Executive_summary.docx
@@ -4,12 +4,21 @@
   <w:body>
     <w:p>
       <w:pPr>
+        <w:spacing w:after="0" w:line="240" w:lineRule="auto"/>
         <w:contextualSpacing/>
-      </w:pPr>
-      <w:r>
-        <w:rPr>
+        <w:rPr>
+          <w:rFonts w:ascii="Times New Roman" w:hAnsi="Times New Roman" w:cs="Times New Roman"/>
+          <w:sz w:val="24"/>
+          <w:szCs w:val="24"/>
+        </w:rPr>
+      </w:pPr>
+      <w:r>
+        <w:rPr>
+          <w:rFonts w:ascii="Times New Roman" w:hAnsi="Times New Roman" w:cs="Times New Roman"/>
           <w:b/>
           <w:bCs/>
+          <w:sz w:val="24"/>
+          <w:szCs w:val="24"/>
           <w:u w:val="single"/>
         </w:rPr>
         <w:t>Overview:</w:t>
@@ -17,335 +26,866 @@
     </w:p>
     <w:p>
       <w:pPr>
+        <w:spacing w:after="0" w:line="240" w:lineRule="auto"/>
         <w:contextualSpacing/>
-      </w:pPr>
-      <w:r>
+        <w:rPr>
+          <w:rFonts w:ascii="Times New Roman" w:hAnsi="Times New Roman" w:cs="Times New Roman"/>
+          <w:sz w:val="24"/>
+          <w:szCs w:val="24"/>
+        </w:rPr>
+      </w:pPr>
+      <w:r>
+        <w:rPr>
+          <w:rFonts w:ascii="Times New Roman" w:hAnsi="Times New Roman" w:cs="Times New Roman"/>
+          <w:sz w:val="24"/>
+          <w:szCs w:val="24"/>
+        </w:rPr>
         <w:t>We stud</w:t>
       </w:r>
       <w:r>
+        <w:rPr>
+          <w:rFonts w:ascii="Times New Roman" w:hAnsi="Times New Roman" w:cs="Times New Roman"/>
+          <w:sz w:val="24"/>
+          <w:szCs w:val="24"/>
+        </w:rPr>
         <w:t>ied</w:t>
       </w:r>
       <w:r>
+        <w:rPr>
+          <w:rFonts w:ascii="Times New Roman" w:hAnsi="Times New Roman" w:cs="Times New Roman"/>
+          <w:sz w:val="24"/>
+          <w:szCs w:val="24"/>
+        </w:rPr>
         <w:t xml:space="preserve"> the </w:t>
       </w:r>
       <w:r>
+        <w:rPr>
+          <w:rFonts w:ascii="Times New Roman" w:hAnsi="Times New Roman" w:cs="Times New Roman"/>
+          <w:sz w:val="24"/>
+          <w:szCs w:val="24"/>
+        </w:rPr>
         <w:t xml:space="preserve">differences </w:t>
       </w:r>
       <w:r>
+        <w:rPr>
+          <w:rFonts w:ascii="Times New Roman" w:hAnsi="Times New Roman" w:cs="Times New Roman"/>
+          <w:sz w:val="24"/>
+          <w:szCs w:val="24"/>
+        </w:rPr>
         <w:t xml:space="preserve">between LGBTQ+ and non-LGBTQ+ </w:t>
       </w:r>
       <w:r>
+        <w:rPr>
+          <w:rFonts w:ascii="Times New Roman" w:hAnsi="Times New Roman" w:cs="Times New Roman"/>
+          <w:sz w:val="24"/>
+          <w:szCs w:val="24"/>
+        </w:rPr>
         <w:t xml:space="preserve">students </w:t>
       </w:r>
       <w:r>
+        <w:rPr>
+          <w:rFonts w:ascii="Times New Roman" w:hAnsi="Times New Roman" w:cs="Times New Roman"/>
+          <w:sz w:val="24"/>
+          <w:szCs w:val="24"/>
+        </w:rPr>
         <w:t xml:space="preserve">in their feelings of academic success, mental health, and sense of belonging </w:t>
       </w:r>
       <w:r>
+        <w:rPr>
+          <w:rFonts w:ascii="Times New Roman" w:hAnsi="Times New Roman" w:cs="Times New Roman"/>
+          <w:sz w:val="24"/>
+          <w:szCs w:val="24"/>
+        </w:rPr>
         <w:t>on campus</w:t>
       </w:r>
       <w:r>
+        <w:rPr>
+          <w:rFonts w:ascii="Times New Roman" w:hAnsi="Times New Roman" w:cs="Times New Roman"/>
+          <w:sz w:val="24"/>
+          <w:szCs w:val="24"/>
+        </w:rPr>
         <w:t xml:space="preserve">. </w:t>
       </w:r>
       <w:r>
+        <w:rPr>
+          <w:rFonts w:ascii="Times New Roman" w:hAnsi="Times New Roman" w:cs="Times New Roman"/>
+          <w:sz w:val="24"/>
+          <w:szCs w:val="24"/>
+        </w:rPr>
         <w:t xml:space="preserve">We further </w:t>
       </w:r>
       <w:r>
+        <w:rPr>
+          <w:rFonts w:ascii="Times New Roman" w:hAnsi="Times New Roman" w:cs="Times New Roman"/>
+          <w:sz w:val="24"/>
+          <w:szCs w:val="24"/>
+        </w:rPr>
         <w:t>relate</w:t>
       </w:r>
       <w:r>
+        <w:rPr>
+          <w:rFonts w:ascii="Times New Roman" w:hAnsi="Times New Roman" w:cs="Times New Roman"/>
+          <w:sz w:val="24"/>
+          <w:szCs w:val="24"/>
+        </w:rPr>
         <w:t>d</w:t>
       </w:r>
       <w:r>
+        <w:rPr>
+          <w:rFonts w:ascii="Times New Roman" w:hAnsi="Times New Roman" w:cs="Times New Roman"/>
+          <w:sz w:val="24"/>
+          <w:szCs w:val="24"/>
+        </w:rPr>
         <w:t xml:space="preserve"> </w:t>
       </w:r>
       <w:r>
+        <w:rPr>
+          <w:rFonts w:ascii="Times New Roman" w:hAnsi="Times New Roman" w:cs="Times New Roman"/>
+          <w:sz w:val="24"/>
+          <w:szCs w:val="24"/>
+        </w:rPr>
         <w:t>these three factors to</w:t>
       </w:r>
       <w:r>
+        <w:rPr>
+          <w:rFonts w:ascii="Times New Roman" w:hAnsi="Times New Roman" w:cs="Times New Roman"/>
+          <w:sz w:val="24"/>
+          <w:szCs w:val="24"/>
+        </w:rPr>
         <w:t xml:space="preserve"> tangible outcomes desirable for universities, such as</w:t>
       </w:r>
       <w:r>
+        <w:rPr>
+          <w:rFonts w:ascii="Times New Roman" w:hAnsi="Times New Roman" w:cs="Times New Roman"/>
+          <w:sz w:val="24"/>
+          <w:szCs w:val="24"/>
+        </w:rPr>
         <w:t xml:space="preserve"> the</w:t>
       </w:r>
       <w:r>
+        <w:rPr>
+          <w:rFonts w:ascii="Times New Roman" w:hAnsi="Times New Roman" w:cs="Times New Roman"/>
+          <w:sz w:val="24"/>
+          <w:szCs w:val="24"/>
+        </w:rPr>
         <w:t xml:space="preserve"> confidence</w:t>
       </w:r>
       <w:r>
+        <w:rPr>
+          <w:rFonts w:ascii="Times New Roman" w:hAnsi="Times New Roman" w:cs="Times New Roman"/>
+          <w:sz w:val="24"/>
+          <w:szCs w:val="24"/>
+        </w:rPr>
         <w:t xml:space="preserve"> students </w:t>
       </w:r>
       <w:r>
+        <w:rPr>
+          <w:rFonts w:ascii="Times New Roman" w:hAnsi="Times New Roman" w:cs="Times New Roman"/>
+          <w:sz w:val="24"/>
+          <w:szCs w:val="24"/>
+        </w:rPr>
         <w:t xml:space="preserve">have in finishing </w:t>
       </w:r>
       <w:r>
+        <w:rPr>
+          <w:rFonts w:ascii="Times New Roman" w:hAnsi="Times New Roman" w:cs="Times New Roman"/>
+          <w:sz w:val="24"/>
+          <w:szCs w:val="24"/>
+        </w:rPr>
         <w:t>their degrees</w:t>
       </w:r>
       <w:r>
+        <w:rPr>
+          <w:rFonts w:ascii="Times New Roman" w:hAnsi="Times New Roman" w:cs="Times New Roman"/>
+          <w:sz w:val="24"/>
+          <w:szCs w:val="24"/>
+        </w:rPr>
         <w:t>.</w:t>
       </w:r>
       <w:r>
+        <w:rPr>
+          <w:rFonts w:ascii="Times New Roman" w:hAnsi="Times New Roman" w:cs="Times New Roman"/>
+          <w:sz w:val="24"/>
+          <w:szCs w:val="24"/>
+        </w:rPr>
         <w:t xml:space="preserve"> O</w:t>
       </w:r>
       <w:r>
+        <w:rPr>
+          <w:rFonts w:ascii="Times New Roman" w:hAnsi="Times New Roman" w:cs="Times New Roman"/>
+          <w:sz w:val="24"/>
+          <w:szCs w:val="24"/>
+        </w:rPr>
         <w:t xml:space="preserve">ur analysis </w:t>
       </w:r>
       <w:r>
+        <w:rPr>
+          <w:rFonts w:ascii="Times New Roman" w:hAnsi="Times New Roman" w:cs="Times New Roman"/>
+          <w:sz w:val="24"/>
+          <w:szCs w:val="24"/>
+        </w:rPr>
         <w:t>accounts for</w:t>
       </w:r>
       <w:r>
+        <w:rPr>
+          <w:rFonts w:ascii="Times New Roman" w:hAnsi="Times New Roman" w:cs="Times New Roman"/>
+          <w:sz w:val="24"/>
+          <w:szCs w:val="24"/>
+        </w:rPr>
         <w:t xml:space="preserve"> a multitude of</w:t>
       </w:r>
       <w:r>
+        <w:rPr>
+          <w:rFonts w:ascii="Times New Roman" w:hAnsi="Times New Roman" w:cs="Times New Roman"/>
+          <w:sz w:val="24"/>
+          <w:szCs w:val="24"/>
+        </w:rPr>
         <w:t xml:space="preserve"> </w:t>
       </w:r>
       <w:r>
+        <w:rPr>
+          <w:rFonts w:ascii="Times New Roman" w:hAnsi="Times New Roman" w:cs="Times New Roman"/>
+          <w:sz w:val="24"/>
+          <w:szCs w:val="24"/>
+        </w:rPr>
         <w:t>gender</w:t>
       </w:r>
       <w:r>
+        <w:rPr>
+          <w:rFonts w:ascii="Times New Roman" w:hAnsi="Times New Roman" w:cs="Times New Roman"/>
+          <w:sz w:val="24"/>
+          <w:szCs w:val="24"/>
+        </w:rPr>
         <w:t>s</w:t>
       </w:r>
       <w:r>
+        <w:rPr>
+          <w:rFonts w:ascii="Times New Roman" w:hAnsi="Times New Roman" w:cs="Times New Roman"/>
+          <w:sz w:val="24"/>
+          <w:szCs w:val="24"/>
+        </w:rPr>
         <w:t xml:space="preserve"> and </w:t>
       </w:r>
       <w:r>
+        <w:rPr>
+          <w:rFonts w:ascii="Times New Roman" w:hAnsi="Times New Roman" w:cs="Times New Roman"/>
+          <w:sz w:val="24"/>
+          <w:szCs w:val="24"/>
+        </w:rPr>
         <w:t>sexual orientation</w:t>
       </w:r>
       <w:r>
+        <w:rPr>
+          <w:rFonts w:ascii="Times New Roman" w:hAnsi="Times New Roman" w:cs="Times New Roman"/>
+          <w:sz w:val="24"/>
+          <w:szCs w:val="24"/>
+        </w:rPr>
         <w:t>s</w:t>
       </w:r>
       <w:r>
+        <w:rPr>
+          <w:rFonts w:ascii="Times New Roman" w:hAnsi="Times New Roman" w:cs="Times New Roman"/>
+          <w:sz w:val="24"/>
+          <w:szCs w:val="24"/>
+        </w:rPr>
         <w:t xml:space="preserve"> </w:t>
       </w:r>
       <w:r>
+        <w:rPr>
+          <w:rFonts w:ascii="Times New Roman" w:hAnsi="Times New Roman" w:cs="Times New Roman"/>
+          <w:sz w:val="24"/>
+          <w:szCs w:val="24"/>
+        </w:rPr>
         <w:t>t</w:t>
       </w:r>
       <w:r>
+        <w:rPr>
+          <w:rFonts w:ascii="Times New Roman" w:hAnsi="Times New Roman" w:cs="Times New Roman"/>
+          <w:sz w:val="24"/>
+          <w:szCs w:val="24"/>
+        </w:rPr>
         <w:t>o</w:t>
       </w:r>
       <w:r>
+        <w:rPr>
+          <w:rFonts w:ascii="Times New Roman" w:hAnsi="Times New Roman" w:cs="Times New Roman"/>
+          <w:sz w:val="24"/>
+          <w:szCs w:val="24"/>
+        </w:rPr>
         <w:t xml:space="preserve"> more fully</w:t>
       </w:r>
       <w:r>
+        <w:rPr>
+          <w:rFonts w:ascii="Times New Roman" w:hAnsi="Times New Roman" w:cs="Times New Roman"/>
+          <w:sz w:val="24"/>
+          <w:szCs w:val="24"/>
+        </w:rPr>
         <w:t xml:space="preserve"> understand the diverse experiences of the queer </w:t>
       </w:r>
       <w:r>
+        <w:rPr>
+          <w:rFonts w:ascii="Times New Roman" w:hAnsi="Times New Roman" w:cs="Times New Roman"/>
+          <w:sz w:val="24"/>
+          <w:szCs w:val="24"/>
+        </w:rPr>
         <w:t xml:space="preserve">student </w:t>
       </w:r>
       <w:r>
+        <w:rPr>
+          <w:rFonts w:ascii="Times New Roman" w:hAnsi="Times New Roman" w:cs="Times New Roman"/>
+          <w:sz w:val="24"/>
+          <w:szCs w:val="24"/>
+        </w:rPr>
         <w:t>community</w:t>
       </w:r>
       <w:r>
+        <w:rPr>
+          <w:rFonts w:ascii="Times New Roman" w:hAnsi="Times New Roman" w:cs="Times New Roman"/>
+          <w:sz w:val="24"/>
+          <w:szCs w:val="24"/>
+        </w:rPr>
+        <w:t>.</w:t>
+      </w:r>
+      <w:r>
+        <w:rPr>
+          <w:rFonts w:ascii="Times New Roman" w:hAnsi="Times New Roman" w:cs="Times New Roman"/>
+          <w:sz w:val="24"/>
+          <w:szCs w:val="24"/>
+        </w:rPr>
+        <w:t xml:space="preserve"> Our analysis informs</w:t>
+      </w:r>
+      <w:r>
+        <w:rPr>
+          <w:rFonts w:ascii="Times New Roman" w:hAnsi="Times New Roman" w:cs="Times New Roman"/>
+          <w:sz w:val="24"/>
+          <w:szCs w:val="24"/>
+        </w:rPr>
+        <w:t xml:space="preserve"> recommendations for the</w:t>
+      </w:r>
+      <w:r>
+        <w:rPr>
+          <w:rFonts w:ascii="Times New Roman" w:hAnsi="Times New Roman" w:cs="Times New Roman"/>
+          <w:sz w:val="24"/>
+          <w:szCs w:val="24"/>
+        </w:rPr>
+        <w:t xml:space="preserve"> most </w:t>
+      </w:r>
+      <w:r>
+        <w:rPr>
+          <w:rFonts w:ascii="Times New Roman" w:hAnsi="Times New Roman" w:cs="Times New Roman"/>
+          <w:sz w:val="24"/>
+          <w:szCs w:val="24"/>
+        </w:rPr>
+        <w:t xml:space="preserve">impactful </w:t>
+      </w:r>
+      <w:r>
+        <w:rPr>
+          <w:rFonts w:ascii="Times New Roman" w:hAnsi="Times New Roman" w:cs="Times New Roman"/>
+          <w:sz w:val="24"/>
+          <w:szCs w:val="24"/>
+        </w:rPr>
+        <w:t>resources and initiatives</w:t>
+      </w:r>
+      <w:r>
+        <w:rPr>
+          <w:rFonts w:ascii="Times New Roman" w:hAnsi="Times New Roman" w:cs="Times New Roman"/>
+          <w:sz w:val="24"/>
+          <w:szCs w:val="24"/>
+        </w:rPr>
         <w:t xml:space="preserve">. </w:t>
+      </w:r>
+      <w:r>
+        <w:rPr>
+          <w:rFonts w:ascii="Times New Roman" w:hAnsi="Times New Roman" w:cs="Times New Roman"/>
+          <w:sz w:val="24"/>
+          <w:szCs w:val="24"/>
+        </w:rPr>
+        <w:t xml:space="preserve"> </w:t>
       </w:r>
     </w:p>
     <w:p>
       <w:pPr>
+        <w:spacing w:after="0" w:line="240" w:lineRule="auto"/>
         <w:contextualSpacing/>
-      </w:pPr>
+        <w:rPr>
+          <w:rFonts w:ascii="Times New Roman" w:hAnsi="Times New Roman" w:cs="Times New Roman"/>
+          <w:sz w:val="24"/>
+          <w:szCs w:val="24"/>
+        </w:rPr>
+      </w:pPr>
+      <w:r>
+        <w:rPr>
+          <w:rFonts w:ascii="Times New Roman" w:hAnsi="Times New Roman" w:cs="Times New Roman"/>
+          <w:b/>
+          <w:bCs/>
+          <w:sz w:val="24"/>
+          <w:szCs w:val="24"/>
+        </w:rPr>
+        <w:t xml:space="preserve">Stakeholders: </w:t>
+      </w:r>
+      <w:r>
+        <w:rPr>
+          <w:rFonts w:ascii="Times New Roman" w:hAnsi="Times New Roman" w:cs="Times New Roman"/>
+          <w:sz w:val="24"/>
+          <w:szCs w:val="24"/>
+        </w:rPr>
+        <w:t xml:space="preserve">US </w:t>
+      </w:r>
+      <w:r>
+        <w:rPr>
+          <w:rFonts w:ascii="Times New Roman" w:hAnsi="Times New Roman" w:cs="Times New Roman"/>
+          <w:sz w:val="24"/>
+          <w:szCs w:val="24"/>
+        </w:rPr>
+        <w:t>Colleges and</w:t>
+      </w:r>
+      <w:r>
+        <w:rPr>
+          <w:rFonts w:ascii="Times New Roman" w:hAnsi="Times New Roman" w:cs="Times New Roman"/>
+          <w:sz w:val="24"/>
+          <w:szCs w:val="24"/>
+        </w:rPr>
+        <w:t xml:space="preserve"> universities</w:t>
+      </w:r>
     </w:p>
     <w:p>
       <w:pPr>
+        <w:spacing w:after="0" w:line="240" w:lineRule="auto"/>
         <w:contextualSpacing/>
-      </w:pPr>
-      <w:r>
-        <w:rPr>
+        <w:rPr>
+          <w:rFonts w:ascii="Times New Roman" w:hAnsi="Times New Roman" w:cs="Times New Roman"/>
+          <w:sz w:val="24"/>
+          <w:szCs w:val="24"/>
+        </w:rPr>
+      </w:pPr>
+      <w:r>
+        <w:rPr>
+          <w:rFonts w:ascii="Times New Roman" w:hAnsi="Times New Roman" w:cs="Times New Roman"/>
           <w:b/>
           <w:bCs/>
-        </w:rPr>
-        <w:t xml:space="preserve">Stakeholders: </w:t>
-      </w:r>
-      <w:r>
-        <w:t xml:space="preserve">US </w:t>
-      </w:r>
-      <w:r>
-        <w:t>Colleges and</w:t>
-      </w:r>
-      <w:r>
-        <w:t xml:space="preserve"> universities</w:t>
+          <w:sz w:val="24"/>
+          <w:szCs w:val="24"/>
+        </w:rPr>
+        <w:t xml:space="preserve">Data: </w:t>
+      </w:r>
+      <w:r>
+        <w:rPr>
+          <w:rFonts w:ascii="Times New Roman" w:hAnsi="Times New Roman" w:cs="Times New Roman"/>
+          <w:sz w:val="24"/>
+          <w:szCs w:val="24"/>
+        </w:rPr>
+        <w:t>Survey data from the Healthy Minds Study</w:t>
+      </w:r>
+      <w:r>
+        <w:rPr>
+          <w:rFonts w:ascii="Times New Roman" w:hAnsi="Times New Roman" w:cs="Times New Roman"/>
+          <w:sz w:val="24"/>
+          <w:szCs w:val="24"/>
+        </w:rPr>
+        <w:t xml:space="preserve"> (HMS)</w:t>
+      </w:r>
+      <w:r>
+        <w:rPr>
+          <w:rFonts w:ascii="Times New Roman" w:hAnsi="Times New Roman" w:cs="Times New Roman"/>
+          <w:sz w:val="24"/>
+          <w:szCs w:val="24"/>
+        </w:rPr>
+        <w:t xml:space="preserve"> for the year 2019-2020</w:t>
+      </w:r>
+      <w:r>
+        <w:rPr>
+          <w:rFonts w:ascii="Times New Roman" w:hAnsi="Times New Roman" w:cs="Times New Roman"/>
+          <w:sz w:val="24"/>
+          <w:szCs w:val="24"/>
+        </w:rPr>
+        <w:t xml:space="preserve">: </w:t>
+      </w:r>
+      <w:r>
+        <w:rPr>
+          <w:rFonts w:ascii="Times New Roman" w:hAnsi="Times New Roman" w:cs="Times New Roman"/>
+          <w:sz w:val="24"/>
+          <w:szCs w:val="24"/>
+        </w:rPr>
+        <w:t>respondents</w:t>
+      </w:r>
+      <w:r>
+        <w:rPr>
+          <w:rFonts w:ascii="Times New Roman" w:hAnsi="Times New Roman" w:cs="Times New Roman"/>
+          <w:sz w:val="24"/>
+          <w:szCs w:val="24"/>
+        </w:rPr>
+        <w:t xml:space="preserve"> are </w:t>
+      </w:r>
+      <w:r>
+        <w:rPr>
+          <w:rFonts w:ascii="Times New Roman" w:hAnsi="Times New Roman" w:cs="Times New Roman"/>
+          <w:sz w:val="24"/>
+          <w:szCs w:val="24"/>
+        </w:rPr>
+        <w:t xml:space="preserve">approximately </w:t>
+      </w:r>
+      <w:r>
+        <w:rPr>
+          <w:rFonts w:ascii="Times New Roman" w:hAnsi="Times New Roman" w:cs="Times New Roman"/>
+          <w:sz w:val="24"/>
+          <w:szCs w:val="24"/>
+        </w:rPr>
+        <w:t>90,000</w:t>
+      </w:r>
+      <w:r>
+        <w:rPr>
+          <w:rFonts w:ascii="Times New Roman" w:hAnsi="Times New Roman" w:cs="Times New Roman"/>
+          <w:sz w:val="24"/>
+          <w:szCs w:val="24"/>
+        </w:rPr>
+        <w:t xml:space="preserve"> </w:t>
+      </w:r>
+      <w:r>
+        <w:rPr>
+          <w:rFonts w:ascii="Times New Roman" w:hAnsi="Times New Roman" w:cs="Times New Roman"/>
+          <w:sz w:val="24"/>
+          <w:szCs w:val="24"/>
+        </w:rPr>
+        <w:t>s</w:t>
+      </w:r>
+      <w:r>
+        <w:rPr>
+          <w:rFonts w:ascii="Times New Roman" w:hAnsi="Times New Roman" w:cs="Times New Roman"/>
+          <w:sz w:val="24"/>
+          <w:szCs w:val="24"/>
+        </w:rPr>
+        <w:t>tudents from 69 colleges and universities</w:t>
+      </w:r>
+      <w:r>
+        <w:rPr>
+          <w:rFonts w:ascii="Times New Roman" w:hAnsi="Times New Roman" w:cs="Times New Roman"/>
+          <w:sz w:val="24"/>
+          <w:szCs w:val="24"/>
+        </w:rPr>
+        <w:t xml:space="preserve"> in the </w:t>
+      </w:r>
+      <w:r>
+        <w:rPr>
+          <w:rFonts w:ascii="Times New Roman" w:hAnsi="Times New Roman" w:cs="Times New Roman"/>
+          <w:sz w:val="24"/>
+          <w:szCs w:val="24"/>
+        </w:rPr>
+        <w:t>US</w:t>
       </w:r>
     </w:p>
     <w:p>
       <w:pPr>
+        <w:spacing w:after="0" w:line="240" w:lineRule="auto"/>
         <w:contextualSpacing/>
-      </w:pPr>
-      <w:r>
-        <w:rPr>
+        <w:rPr>
+          <w:rFonts w:ascii="Times New Roman" w:hAnsi="Times New Roman" w:cs="Times New Roman"/>
+          <w:sz w:val="24"/>
+          <w:szCs w:val="24"/>
+        </w:rPr>
+      </w:pPr>
+    </w:p>
+    <w:p>
+      <w:pPr>
+        <w:spacing w:after="0" w:line="240" w:lineRule="auto"/>
+        <w:contextualSpacing/>
+        <w:rPr>
+          <w:rFonts w:ascii="Times New Roman" w:hAnsi="Times New Roman" w:cs="Times New Roman"/>
           <w:b/>
           <w:bCs/>
-        </w:rPr>
-        <w:t xml:space="preserve">Data: </w:t>
-      </w:r>
-      <w:r>
-        <w:t>Survey data from the Healthy Minds Study for the year 2019-2020</w:t>
-      </w:r>
-      <w:r>
-        <w:t xml:space="preserve">: </w:t>
-      </w:r>
-      <w:r>
-        <w:t>respondents</w:t>
-      </w:r>
-      <w:r>
-        <w:t xml:space="preserve"> are </w:t>
-      </w:r>
-      <w:r>
-        <w:t>90,000</w:t>
-      </w:r>
-      <w:r>
-        <w:t xml:space="preserve"> </w:t>
-      </w:r>
-      <w:r>
-        <w:t>s</w:t>
-      </w:r>
-      <w:r>
-        <w:t>tudents from 69 colleges and universities</w:t>
-      </w:r>
-      <w:r>
-        <w:t xml:space="preserve"> in the </w:t>
-      </w:r>
-      <w:r>
-        <w:t>US</w:t>
+          <w:sz w:val="24"/>
+          <w:szCs w:val="24"/>
+          <w:u w:val="single"/>
+        </w:rPr>
+      </w:pPr>
+      <w:r>
+        <w:rPr>
+          <w:rFonts w:ascii="Times New Roman" w:hAnsi="Times New Roman" w:cs="Times New Roman"/>
+          <w:b/>
+          <w:bCs/>
+          <w:sz w:val="24"/>
+          <w:szCs w:val="24"/>
+          <w:u w:val="single"/>
+        </w:rPr>
+        <w:t>Approach</w:t>
       </w:r>
     </w:p>
     <w:p>
       <w:pPr>
+        <w:spacing w:after="0" w:line="240" w:lineRule="auto"/>
         <w:contextualSpacing/>
-      </w:pPr>
+        <w:rPr>
+          <w:rFonts w:ascii="Times New Roman" w:hAnsi="Times New Roman" w:cs="Times New Roman"/>
+          <w:sz w:val="24"/>
+          <w:szCs w:val="24"/>
+        </w:rPr>
+      </w:pPr>
+      <w:r>
+        <w:rPr>
+          <w:rFonts w:ascii="Times New Roman" w:hAnsi="Times New Roman" w:cs="Times New Roman"/>
+          <w:sz w:val="24"/>
+          <w:szCs w:val="24"/>
+        </w:rPr>
+        <w:t xml:space="preserve">We built a set of dynamic dashboards in Tableau to </w:t>
+      </w:r>
+      <w:r>
+        <w:rPr>
+          <w:rFonts w:ascii="Times New Roman" w:hAnsi="Times New Roman" w:cs="Times New Roman"/>
+          <w:sz w:val="24"/>
+          <w:szCs w:val="24"/>
+        </w:rPr>
+        <w:t>analyze</w:t>
+      </w:r>
+      <w:r>
+        <w:rPr>
+          <w:rFonts w:ascii="Times New Roman" w:hAnsi="Times New Roman" w:cs="Times New Roman"/>
+          <w:sz w:val="24"/>
+          <w:szCs w:val="24"/>
+        </w:rPr>
+        <w:t xml:space="preserve"> </w:t>
+      </w:r>
+      <w:r>
+        <w:rPr>
+          <w:rFonts w:ascii="Times New Roman" w:hAnsi="Times New Roman" w:cs="Times New Roman"/>
+          <w:sz w:val="24"/>
+          <w:szCs w:val="24"/>
+        </w:rPr>
+        <w:t>trend</w:t>
+      </w:r>
+      <w:r>
+        <w:rPr>
+          <w:rFonts w:ascii="Times New Roman" w:hAnsi="Times New Roman" w:cs="Times New Roman"/>
+          <w:sz w:val="24"/>
+          <w:szCs w:val="24"/>
+        </w:rPr>
+        <w:t xml:space="preserve">s in the data; </w:t>
+      </w:r>
+      <w:r>
+        <w:rPr>
+          <w:rFonts w:ascii="Times New Roman" w:hAnsi="Times New Roman" w:cs="Times New Roman"/>
+          <w:sz w:val="24"/>
+          <w:szCs w:val="24"/>
+        </w:rPr>
+        <w:t xml:space="preserve">when relevant, </w:t>
+      </w:r>
+      <w:r>
+        <w:rPr>
+          <w:rFonts w:ascii="Times New Roman" w:hAnsi="Times New Roman" w:cs="Times New Roman"/>
+          <w:sz w:val="24"/>
+          <w:szCs w:val="24"/>
+        </w:rPr>
+        <w:t xml:space="preserve">dashboards include a parameter </w:t>
+      </w:r>
+      <w:r>
+        <w:rPr>
+          <w:rFonts w:ascii="Times New Roman" w:hAnsi="Times New Roman" w:cs="Times New Roman"/>
+          <w:sz w:val="24"/>
+          <w:szCs w:val="24"/>
+        </w:rPr>
+        <w:t xml:space="preserve">that </w:t>
+      </w:r>
+      <w:r>
+        <w:rPr>
+          <w:rFonts w:ascii="Times New Roman" w:hAnsi="Times New Roman" w:cs="Times New Roman"/>
+          <w:sz w:val="24"/>
+          <w:szCs w:val="24"/>
+        </w:rPr>
+        <w:t>switch</w:t>
+      </w:r>
+      <w:r>
+        <w:rPr>
+          <w:rFonts w:ascii="Times New Roman" w:hAnsi="Times New Roman" w:cs="Times New Roman"/>
+          <w:sz w:val="24"/>
+          <w:szCs w:val="24"/>
+        </w:rPr>
+        <w:t>es</w:t>
+      </w:r>
+      <w:r>
+        <w:rPr>
+          <w:rFonts w:ascii="Times New Roman" w:hAnsi="Times New Roman" w:cs="Times New Roman"/>
+          <w:sz w:val="24"/>
+          <w:szCs w:val="24"/>
+        </w:rPr>
+        <w:t xml:space="preserve"> between </w:t>
+      </w:r>
+      <w:r>
+        <w:rPr>
+          <w:rFonts w:ascii="Times New Roman" w:hAnsi="Times New Roman" w:cs="Times New Roman"/>
+          <w:sz w:val="24"/>
+          <w:szCs w:val="24"/>
+        </w:rPr>
+        <w:t xml:space="preserve">grouping </w:t>
+      </w:r>
+      <w:r>
+        <w:rPr>
+          <w:rFonts w:ascii="Times New Roman" w:hAnsi="Times New Roman" w:cs="Times New Roman"/>
+          <w:sz w:val="24"/>
+          <w:szCs w:val="24"/>
+        </w:rPr>
+        <w:t xml:space="preserve">by </w:t>
+      </w:r>
+      <w:r>
+        <w:rPr>
+          <w:rFonts w:ascii="Times New Roman" w:hAnsi="Times New Roman" w:cs="Times New Roman"/>
+          <w:sz w:val="24"/>
+          <w:szCs w:val="24"/>
+        </w:rPr>
+        <w:t xml:space="preserve">sexual orientation or </w:t>
+      </w:r>
+      <w:r>
+        <w:rPr>
+          <w:rFonts w:ascii="Times New Roman" w:hAnsi="Times New Roman" w:cs="Times New Roman"/>
+          <w:sz w:val="24"/>
+          <w:szCs w:val="24"/>
+        </w:rPr>
+        <w:t xml:space="preserve">by </w:t>
+      </w:r>
+      <w:r>
+        <w:rPr>
+          <w:rFonts w:ascii="Times New Roman" w:hAnsi="Times New Roman" w:cs="Times New Roman"/>
+          <w:sz w:val="24"/>
+          <w:szCs w:val="24"/>
+        </w:rPr>
+        <w:t>gender</w:t>
+      </w:r>
+      <w:r>
+        <w:rPr>
+          <w:rFonts w:ascii="Times New Roman" w:hAnsi="Times New Roman" w:cs="Times New Roman"/>
+          <w:sz w:val="24"/>
+          <w:szCs w:val="24"/>
+        </w:rPr>
+        <w:t xml:space="preserve">. </w:t>
+      </w:r>
+      <w:r>
+        <w:rPr>
+          <w:rFonts w:ascii="Times New Roman" w:hAnsi="Times New Roman" w:cs="Times New Roman"/>
+          <w:sz w:val="24"/>
+          <w:szCs w:val="24"/>
+        </w:rPr>
+        <w:t xml:space="preserve">In this way, we identified questions in the survey </w:t>
+      </w:r>
+      <w:r>
+        <w:rPr>
+          <w:rFonts w:ascii="Times New Roman" w:hAnsi="Times New Roman" w:cs="Times New Roman"/>
+          <w:sz w:val="24"/>
+          <w:szCs w:val="24"/>
+        </w:rPr>
+        <w:t xml:space="preserve">which reveal key </w:t>
+      </w:r>
+      <w:r>
+        <w:rPr>
+          <w:rFonts w:ascii="Times New Roman" w:hAnsi="Times New Roman" w:cs="Times New Roman"/>
+          <w:sz w:val="24"/>
+          <w:szCs w:val="24"/>
+        </w:rPr>
+        <w:t>disparities</w:t>
+      </w:r>
+      <w:r>
+        <w:rPr>
+          <w:rFonts w:ascii="Times New Roman" w:hAnsi="Times New Roman" w:cs="Times New Roman"/>
+          <w:sz w:val="24"/>
+          <w:szCs w:val="24"/>
+        </w:rPr>
+        <w:t xml:space="preserve"> </w:t>
+      </w:r>
+      <w:r>
+        <w:rPr>
+          <w:rFonts w:ascii="Times New Roman" w:hAnsi="Times New Roman" w:cs="Times New Roman"/>
+          <w:sz w:val="24"/>
+          <w:szCs w:val="24"/>
+        </w:rPr>
+        <w:t>and highlight student experiences.</w:t>
+      </w:r>
+      <w:r>
+        <w:rPr>
+          <w:rFonts w:ascii="Times New Roman" w:hAnsi="Times New Roman" w:cs="Times New Roman"/>
+          <w:sz w:val="24"/>
+          <w:szCs w:val="24"/>
+        </w:rPr>
+        <w:t xml:space="preserve"> Of particular interest is the granularity with which </w:t>
+      </w:r>
+      <w:r>
+        <w:rPr>
+          <w:rFonts w:ascii="Times New Roman" w:hAnsi="Times New Roman" w:cs="Times New Roman"/>
+          <w:sz w:val="24"/>
+          <w:szCs w:val="24"/>
+        </w:rPr>
+        <w:t xml:space="preserve">our method </w:t>
+      </w:r>
+      <w:r>
+        <w:rPr>
+          <w:rFonts w:ascii="Times New Roman" w:hAnsi="Times New Roman" w:cs="Times New Roman"/>
+          <w:sz w:val="24"/>
+          <w:szCs w:val="24"/>
+        </w:rPr>
+        <w:t>allowed us to study</w:t>
+      </w:r>
+      <w:r>
+        <w:rPr>
+          <w:rFonts w:ascii="Times New Roman" w:hAnsi="Times New Roman" w:cs="Times New Roman"/>
+          <w:sz w:val="24"/>
+          <w:szCs w:val="24"/>
+        </w:rPr>
+        <w:t xml:space="preserve"> </w:t>
+      </w:r>
+      <w:r>
+        <w:rPr>
+          <w:rFonts w:ascii="Times New Roman" w:hAnsi="Times New Roman" w:cs="Times New Roman"/>
+          <w:sz w:val="24"/>
+          <w:szCs w:val="24"/>
+        </w:rPr>
+        <w:t xml:space="preserve">subgroups </w:t>
+      </w:r>
+      <w:r>
+        <w:rPr>
+          <w:rFonts w:ascii="Times New Roman" w:hAnsi="Times New Roman" w:cs="Times New Roman"/>
+          <w:sz w:val="24"/>
+          <w:szCs w:val="24"/>
+        </w:rPr>
+        <w:t xml:space="preserve">of </w:t>
+      </w:r>
+      <w:r>
+        <w:rPr>
+          <w:rFonts w:ascii="Times New Roman" w:hAnsi="Times New Roman" w:cs="Times New Roman"/>
+          <w:sz w:val="24"/>
+          <w:szCs w:val="24"/>
+        </w:rPr>
+        <w:t>the queer community</w:t>
+      </w:r>
     </w:p>
     <w:p>
       <w:pPr>
+        <w:spacing w:after="0" w:line="240" w:lineRule="auto"/>
         <w:contextualSpacing/>
         <w:rPr>
+          <w:rFonts w:ascii="Times New Roman" w:hAnsi="Times New Roman" w:cs="Times New Roman"/>
           <w:b/>
           <w:bCs/>
+          <w:sz w:val="24"/>
+          <w:szCs w:val="24"/>
           <w:u w:val="single"/>
         </w:rPr>
       </w:pPr>
-      <w:r>
-        <w:rPr>
+    </w:p>
+    <w:p>
+      <w:pPr>
+        <w:spacing w:after="0" w:line="240" w:lineRule="auto"/>
+        <w:contextualSpacing/>
+        <w:rPr>
+          <w:rFonts w:ascii="Times New Roman" w:hAnsi="Times New Roman" w:cs="Times New Roman"/>
           <w:b/>
           <w:bCs/>
+          <w:sz w:val="24"/>
+          <w:szCs w:val="24"/>
           <w:u w:val="single"/>
         </w:rPr>
-        <w:t>Approach</w:t>
-      </w:r>
-    </w:p>
-    <w:p>
-      <w:pPr>
-        <w:contextualSpacing/>
-      </w:pPr>
-      <w:r>
-        <w:t xml:space="preserve">We built a set of dynamic dashboards in Tableau to </w:t>
-      </w:r>
-      <w:r>
-        <w:t>analyze</w:t>
-      </w:r>
-      <w:r>
-        <w:t xml:space="preserve"> </w:t>
-      </w:r>
-      <w:r>
-        <w:t>trend</w:t>
-      </w:r>
-      <w:r>
-        <w:t xml:space="preserve">s in the data; </w:t>
-      </w:r>
-      <w:r>
-        <w:t xml:space="preserve">when relevant, </w:t>
-      </w:r>
-      <w:r>
-        <w:t xml:space="preserve">dashboards include a parameter </w:t>
-      </w:r>
-      <w:r>
-        <w:t xml:space="preserve">that </w:t>
-      </w:r>
-      <w:r>
-        <w:t>switch</w:t>
-      </w:r>
-      <w:r>
-        <w:t>es</w:t>
-      </w:r>
-      <w:r>
-        <w:t xml:space="preserve"> between </w:t>
-      </w:r>
-      <w:r>
-        <w:t xml:space="preserve">grouping </w:t>
-      </w:r>
-      <w:r>
-        <w:t xml:space="preserve">by </w:t>
-      </w:r>
-      <w:r>
-        <w:t xml:space="preserve">sexual orientation or </w:t>
-      </w:r>
-      <w:r>
-        <w:t xml:space="preserve">by </w:t>
-      </w:r>
-      <w:r>
-        <w:t>gender</w:t>
-      </w:r>
-      <w:r>
-        <w:t xml:space="preserve">. </w:t>
-      </w:r>
-      <w:r>
-        <w:t xml:space="preserve">In this way, we identified questions in the survey </w:t>
-      </w:r>
-      <w:r>
-        <w:t xml:space="preserve">which reveal key </w:t>
-      </w:r>
-      <w:r>
-        <w:t>disparities</w:t>
-      </w:r>
-      <w:r>
-        <w:t xml:space="preserve"> </w:t>
-      </w:r>
-      <w:r>
-        <w:t>and highlight student experiences.</w:t>
-      </w:r>
-      <w:r>
-        <w:t xml:space="preserve"> Of particular interest is the granularity with which </w:t>
-      </w:r>
-      <w:r>
-        <w:t xml:space="preserve">our method </w:t>
-      </w:r>
-      <w:r>
-        <w:t>allowed us to study</w:t>
-      </w:r>
-      <w:r>
-        <w:t xml:space="preserve"> </w:t>
-      </w:r>
-      <w:r>
-        <w:t xml:space="preserve">subgroups </w:t>
-      </w:r>
-      <w:r>
-        <w:t xml:space="preserve">of </w:t>
-      </w:r>
-      <w:r>
-        <w:t>the queer community</w:t>
-      </w:r>
-      <w:r>
-        <w:t>.</w:t>
-      </w:r>
-    </w:p>
-    <w:p>
-      <w:pPr>
-        <w:contextualSpacing/>
-        <w:rPr>
+      </w:pPr>
+      <w:r>
+        <w:rPr>
+          <w:rFonts w:ascii="Times New Roman" w:hAnsi="Times New Roman" w:cs="Times New Roman"/>
           <w:b/>
           <w:bCs/>
-          <w:u w:val="single"/>
-        </w:rPr>
-      </w:pPr>
-    </w:p>
-    <w:p>
-      <w:pPr>
-        <w:contextualSpacing/>
-        <w:rPr>
-          <w:b/>
-          <w:bCs/>
-          <w:u w:val="single"/>
-        </w:rPr>
-      </w:pPr>
-      <w:r>
-        <w:rPr>
-          <w:b/>
-          <w:bCs/>
+          <w:sz w:val="24"/>
+          <w:szCs w:val="24"/>
           <w:u w:val="single"/>
         </w:rPr>
         <w:t>Conclusions and Recommendations</w:t>
@@ -356,171 +896,297 @@
         <w:pStyle w:val="NormalWeb"/>
         <w:spacing w:before="0" w:beforeAutospacing="0" w:after="0" w:afterAutospacing="0"/>
         <w:textAlignment w:val="baseline"/>
-        <w:rPr>
-          <w:rFonts w:ascii="Arial" w:hAnsi="Arial" w:cs="Arial"/>
-          <w:sz w:val="22"/>
-          <w:szCs w:val="22"/>
-        </w:rPr>
-      </w:pPr>
-      <w:r>
-        <w:rPr>
-          <w:rFonts w:ascii="Arial" w:hAnsi="Arial" w:cs="Arial"/>
-          <w:sz w:val="22"/>
-          <w:szCs w:val="22"/>
-        </w:rPr>
-        <w:t>Students who have a stronger sense of group and campus belonging are more likely to choose their school again and finish their degree</w:t>
-      </w:r>
-      <w:r>
-        <w:rPr>
-          <w:rFonts w:ascii="Arial" w:hAnsi="Arial" w:cs="Arial"/>
-          <w:sz w:val="22"/>
-          <w:szCs w:val="22"/>
-        </w:rPr>
-        <w:t xml:space="preserve">. </w:t>
-      </w:r>
-      <w:r>
-        <w:rPr>
-          <w:rFonts w:ascii="Arial" w:hAnsi="Arial" w:cs="Arial"/>
-          <w:sz w:val="22"/>
-          <w:szCs w:val="22"/>
-        </w:rPr>
-        <w:t>Students at schools that prioritize mental health are more likely to finish their degree</w:t>
-      </w:r>
-      <w:r>
-        <w:rPr>
-          <w:rFonts w:ascii="Arial" w:hAnsi="Arial" w:cs="Arial"/>
-          <w:sz w:val="22"/>
-          <w:szCs w:val="22"/>
-        </w:rPr>
-        <w:t xml:space="preserve">. </w:t>
-      </w:r>
-      <w:r>
-        <w:rPr>
-          <w:rFonts w:ascii="Arial" w:hAnsi="Arial" w:cs="Arial"/>
-          <w:sz w:val="22"/>
-          <w:szCs w:val="22"/>
-        </w:rPr>
-        <w:t>LGBTQ+ students report that personal struggles affect their academic performance and outcomes</w:t>
-      </w:r>
-      <w:r>
-        <w:rPr>
-          <w:rFonts w:ascii="Arial" w:hAnsi="Arial" w:cs="Arial"/>
-          <w:sz w:val="22"/>
-          <w:szCs w:val="22"/>
-        </w:rPr>
-        <w:t xml:space="preserve">. </w:t>
-      </w:r>
-      <w:r>
-        <w:rPr>
-          <w:rFonts w:ascii="Arial" w:hAnsi="Arial" w:cs="Arial"/>
-          <w:sz w:val="22"/>
-          <w:szCs w:val="22"/>
-        </w:rPr>
-        <w:t>LGBTQ+ students have different experiences on campus in terms of trauma witnessed, sense of belonging, and sense of community</w:t>
-      </w:r>
-      <w:r>
-        <w:rPr>
-          <w:rFonts w:ascii="Arial" w:hAnsi="Arial" w:cs="Arial"/>
-          <w:sz w:val="22"/>
-          <w:szCs w:val="22"/>
-        </w:rPr>
-        <w:t xml:space="preserve">. </w:t>
-      </w:r>
-      <w:r>
-        <w:rPr>
-          <w:rFonts w:ascii="Arial" w:hAnsi="Arial" w:cs="Arial"/>
-          <w:sz w:val="22"/>
-          <w:szCs w:val="22"/>
-        </w:rPr>
-        <w:t>Experiences vary dramatically within the LGBTQ+ community by both sexual orientation and especially by gender identity</w:t>
-      </w:r>
-      <w:r>
-        <w:rPr>
-          <w:rFonts w:ascii="Arial" w:hAnsi="Arial" w:cs="Arial"/>
-          <w:sz w:val="22"/>
-          <w:szCs w:val="22"/>
-        </w:rPr>
+      </w:pPr>
+      <w:r>
+        <w:t>We found that s</w:t>
+      </w:r>
+      <w:r>
+        <w:t>tudents who have a stronger sense of group and campus belonging are more likely to choose their school again</w:t>
+      </w:r>
+      <w:r>
+        <w:t xml:space="preserve">, and students </w:t>
+      </w:r>
+      <w:r>
+        <w:t xml:space="preserve">at schools that prioritize mental health are more likely to finish their degree. </w:t>
+      </w:r>
+      <w:r>
+        <w:t xml:space="preserve">Thus, to </w:t>
+      </w:r>
+      <w:r>
+        <w:t>reduce student risk on campus, improve academic performance, and increase retention rates</w:t>
+      </w:r>
+      <w:r>
+        <w:t>, w</w:t>
+      </w:r>
+      <w:r>
+        <w:t>e</w:t>
+      </w:r>
+      <w:r>
+        <w:t xml:space="preserve"> recommend that</w:t>
+      </w:r>
+      <w:r>
+        <w:t xml:space="preserve"> colleges and</w:t>
+      </w:r>
+      <w:r>
+        <w:t xml:space="preserve"> universities invest in mental health services, create spaces for belonging</w:t>
+      </w:r>
+      <w:r>
+        <w:t xml:space="preserve">, and </w:t>
+      </w:r>
+      <w:r>
+        <w:t>cultivate a culture of inclusivity</w:t>
+      </w:r>
+      <w:r>
         <w:t>.</w:t>
       </w:r>
     </w:p>
     <w:p>
       <w:pPr>
-        <w:ind w:firstLine="720"/>
-        <w:contextualSpacing/>
-      </w:pPr>
-      <w:r>
-        <w:t xml:space="preserve">Our </w:t>
-      </w:r>
-      <w:r>
-        <w:t>analysis demonstrate</w:t>
-      </w:r>
-      <w:r>
-        <w:t>s</w:t>
-      </w:r>
-      <w:r>
-        <w:t xml:space="preserve"> differences in shared experiences between different demographic groups in order to quantify the needs of students. Identifying the needs of underrepresented groups is a critical step to help institutions identify resources and </w:t>
-      </w:r>
-      <w:r>
-        <w:t>initiatives</w:t>
-      </w:r>
-      <w:r>
-        <w:t xml:space="preserve"> to help improve their academic performance and mental health. Results can inform both policy and practice at colleges and universities.</w:t>
-      </w:r>
-      <w:r>
-        <w:t xml:space="preserve"> </w:t>
-      </w:r>
-      <w:r>
-        <w:t xml:space="preserve">Increasing availability and access to resources of underrepresented groups also benefits these institutions by reducing student risk on campus, improving academic performance, and increasing student retention rates. </w:t>
-      </w:r>
-      <w:r>
-        <w:t xml:space="preserve">Documenting student performance and experience can help universities make decisions about resource allocation, such as </w:t>
-      </w:r>
-      <w:r>
-        <w:t xml:space="preserve">providing </w:t>
-      </w:r>
-      <w:r>
-        <w:t xml:space="preserve">additional mental health </w:t>
-      </w:r>
-      <w:r>
-        <w:t>resources</w:t>
-      </w:r>
-      <w:r>
-        <w:t xml:space="preserve"> for students</w:t>
-      </w:r>
-      <w:r>
-        <w:t xml:space="preserve"> </w:t>
-      </w:r>
-      <w:r>
-        <w:t>and prioritizing</w:t>
-      </w:r>
-      <w:r>
-        <w:t xml:space="preserve"> opportunities for</w:t>
-      </w:r>
-      <w:r>
-        <w:t xml:space="preserve"> underrepresented </w:t>
-      </w:r>
-      <w:r>
-        <w:t>groups to foster their sense of campus belonging.</w:t>
-      </w:r>
+        <w:pStyle w:val="NormalWeb"/>
+        <w:spacing w:before="0" w:beforeAutospacing="0" w:after="0" w:afterAutospacing="0"/>
+        <w:textAlignment w:val="baseline"/>
+      </w:pPr>
     </w:p>
     <w:p>
       <w:pPr>
-        <w:contextualSpacing/>
-      </w:pPr>
+        <w:pStyle w:val="NormalWeb"/>
+        <w:spacing w:before="0" w:beforeAutospacing="0" w:after="0" w:afterAutospacing="0"/>
+        <w:textAlignment w:val="baseline"/>
+      </w:pPr>
+      <w:r>
+        <w:t>Moreover,</w:t>
+      </w:r>
+      <w:r>
+        <w:t xml:space="preserve"> </w:t>
+      </w:r>
+      <w:r>
+        <w:t xml:space="preserve">our results show </w:t>
+      </w:r>
+      <w:r>
+        <w:t xml:space="preserve">that </w:t>
+      </w:r>
+      <w:r>
+        <w:t xml:space="preserve">LGBTQ+ </w:t>
+      </w:r>
+      <w:r>
+        <w:t>students have different experiences than their non-queer</w:t>
+      </w:r>
+      <w:r>
+        <w:t xml:space="preserve"> classmates</w:t>
+      </w:r>
+      <w:r>
+        <w:t xml:space="preserve">: </w:t>
+      </w:r>
+      <w:r>
+        <w:t xml:space="preserve">queer students are </w:t>
+      </w:r>
+      <w:r>
+        <w:t xml:space="preserve">more likely to </w:t>
+      </w:r>
+      <w:r>
+        <w:t xml:space="preserve">experience </w:t>
+      </w:r>
+      <w:r>
+        <w:t xml:space="preserve">personal struggles </w:t>
+      </w:r>
+      <w:r>
+        <w:t xml:space="preserve">which </w:t>
+      </w:r>
+      <w:r>
+        <w:t>affect their academic performance</w:t>
+      </w:r>
+      <w:r>
+        <w:t xml:space="preserve">, they </w:t>
+      </w:r>
+      <w:r>
+        <w:t xml:space="preserve">witness more </w:t>
+      </w:r>
+      <w:r>
+        <w:t>trauma</w:t>
+      </w:r>
+      <w:r>
+        <w:t xml:space="preserve"> on campus</w:t>
+      </w:r>
+      <w:r>
+        <w:t xml:space="preserve">, </w:t>
+      </w:r>
+      <w:r>
+        <w:t xml:space="preserve">and they have lower </w:t>
+      </w:r>
+      <w:r>
+        <w:t>sense</w:t>
+      </w:r>
+      <w:r>
+        <w:t>s</w:t>
+      </w:r>
+      <w:r>
+        <w:t xml:space="preserve"> of belonging</w:t>
+      </w:r>
+      <w:r>
+        <w:t xml:space="preserve"> and </w:t>
+      </w:r>
+      <w:r>
+        <w:t>community</w:t>
+      </w:r>
+      <w:r>
+        <w:t xml:space="preserve"> at school</w:t>
+      </w:r>
+      <w:r>
+        <w:t>.</w:t>
+      </w:r>
+      <w:r>
+        <w:t xml:space="preserve"> As such</w:t>
+      </w:r>
+      <w:r>
+        <w:t>, effective policy must</w:t>
+      </w:r>
+      <w:r>
+        <w:t xml:space="preserve"> </w:t>
+      </w:r>
+      <w:r>
+        <w:t xml:space="preserve">– at minimum – </w:t>
+      </w:r>
+      <w:r>
+        <w:t xml:space="preserve">create </w:t>
+      </w:r>
+      <w:r>
+        <w:t xml:space="preserve">queer-friendly social </w:t>
+      </w:r>
+      <w:r>
+        <w:t xml:space="preserve">and </w:t>
+      </w:r>
+      <w:r>
+        <w:t xml:space="preserve">support </w:t>
+      </w:r>
+      <w:r>
+        <w:t>spaces</w:t>
+      </w:r>
+      <w:r>
+        <w:t xml:space="preserve">, </w:t>
+      </w:r>
+      <w:r>
+        <w:t>ideally housed in a devoted LGBTQ+ resource center</w:t>
+      </w:r>
+      <w:r>
+        <w:t>.</w:t>
+      </w:r>
     </w:p>
     <w:p>
       <w:pPr>
+        <w:pStyle w:val="NormalWeb"/>
+        <w:spacing w:before="0" w:beforeAutospacing="0" w:after="0" w:afterAutospacing="0"/>
+        <w:textAlignment w:val="baseline"/>
+      </w:pPr>
+    </w:p>
+    <w:p>
+      <w:pPr>
+        <w:pStyle w:val="NormalWeb"/>
+        <w:spacing w:before="0" w:beforeAutospacing="0" w:after="0" w:afterAutospacing="0"/>
+        <w:textAlignment w:val="baseline"/>
+      </w:pPr>
+      <w:r>
+        <w:t xml:space="preserve">Lastly, the granularity of our analysis reveals that experiences </w:t>
+      </w:r>
+      <w:r>
+        <w:t xml:space="preserve">vary dramatically </w:t>
+      </w:r>
+      <w:r>
+        <w:t xml:space="preserve">even </w:t>
+      </w:r>
+      <w:r>
+        <w:t>within the LGBTQ+ community</w:t>
+      </w:r>
+      <w:r>
+        <w:t xml:space="preserve">, both when grouped by </w:t>
+      </w:r>
+      <w:r>
+        <w:t>sexual orientation and especially by gender identity</w:t>
+      </w:r>
+      <w:r>
+        <w:t>.</w:t>
+      </w:r>
+      <w:r>
+        <w:t xml:space="preserve"> We therefore recommend that</w:t>
+      </w:r>
+      <w:r>
+        <w:t xml:space="preserve">, </w:t>
+      </w:r>
+      <w:r>
+        <w:t xml:space="preserve">when institutions allocate </w:t>
+      </w:r>
+      <w:r>
+        <w:t>resources</w:t>
+      </w:r>
+      <w:r>
+        <w:t xml:space="preserve"> for</w:t>
+      </w:r>
+      <w:r>
+        <w:t xml:space="preserve"> queer social/support spaces, </w:t>
+      </w:r>
+      <w:r>
+        <w:t>they</w:t>
+      </w:r>
+      <w:r>
+        <w:t xml:space="preserve"> ensure </w:t>
+      </w:r>
+      <w:r>
+        <w:t xml:space="preserve">that </w:t>
+      </w:r>
+      <w:r>
+        <w:t xml:space="preserve">policies address the unique needs </w:t>
+      </w:r>
+      <w:r>
+        <w:t xml:space="preserve">of some of most vulnerable </w:t>
+      </w:r>
+      <w:r>
+        <w:t xml:space="preserve">queer students: </w:t>
+      </w:r>
+      <w:r>
+        <w:t xml:space="preserve">lesbian, </w:t>
+      </w:r>
+      <w:r>
+        <w:t xml:space="preserve">bi/pan, </w:t>
+      </w:r>
+      <w:proofErr w:type="spellStart"/>
+      <w:r>
+        <w:t>transfem</w:t>
+      </w:r>
+      <w:proofErr w:type="spellEnd"/>
+      <w:r>
+        <w:t xml:space="preserve">, and genderqueer students.  </w:t>
+      </w:r>
+    </w:p>
+    <w:p>
+      <w:pPr>
+        <w:spacing w:after="0" w:line="240" w:lineRule="auto"/>
         <w:contextualSpacing/>
         <w:rPr>
+          <w:rFonts w:ascii="Times New Roman" w:hAnsi="Times New Roman" w:cs="Times New Roman"/>
+          <w:sz w:val="24"/>
+          <w:szCs w:val="24"/>
+        </w:rPr>
+      </w:pPr>
+    </w:p>
+    <w:p>
+      <w:pPr>
+        <w:spacing w:after="0" w:line="240" w:lineRule="auto"/>
+        <w:contextualSpacing/>
+        <w:rPr>
+          <w:rFonts w:ascii="Times New Roman" w:hAnsi="Times New Roman" w:cs="Times New Roman"/>
           <w:b/>
           <w:bCs/>
+          <w:sz w:val="24"/>
+          <w:szCs w:val="24"/>
           <w:u w:val="single"/>
         </w:rPr>
       </w:pPr>
       <w:r>
         <w:rPr>
+          <w:rFonts w:ascii="Times New Roman" w:hAnsi="Times New Roman" w:cs="Times New Roman"/>
           <w:b/>
           <w:bCs/>
+          <w:sz w:val="24"/>
+          <w:szCs w:val="24"/>
           <w:u w:val="single"/>
         </w:rPr>
         <w:t>Future work</w:t>
@@ -528,199 +1194,469 @@
     </w:p>
     <w:p>
       <w:pPr>
+        <w:spacing w:after="0" w:line="240" w:lineRule="auto"/>
         <w:contextualSpacing/>
-      </w:pPr>
-      <w:r>
-        <w:t>Future work will include analysis of additional survey years. The Healthy Minds Study</w:t>
-      </w:r>
-      <w:r>
-        <w:t xml:space="preserve"> (HMS)</w:t>
-      </w:r>
-      <w:r>
+        <w:rPr>
+          <w:rFonts w:ascii="Times New Roman" w:hAnsi="Times New Roman" w:cs="Times New Roman"/>
+          <w:sz w:val="24"/>
+          <w:szCs w:val="24"/>
+        </w:rPr>
+      </w:pPr>
+      <w:r>
+        <w:rPr>
+          <w:rFonts w:ascii="Times New Roman" w:hAnsi="Times New Roman" w:cs="Times New Roman"/>
+          <w:sz w:val="24"/>
+          <w:szCs w:val="24"/>
+        </w:rPr>
+        <w:t xml:space="preserve">Future work will </w:t>
+      </w:r>
+      <w:r>
+        <w:rPr>
+          <w:rFonts w:ascii="Times New Roman" w:hAnsi="Times New Roman" w:cs="Times New Roman"/>
+          <w:sz w:val="24"/>
+          <w:szCs w:val="24"/>
+        </w:rPr>
+        <w:t xml:space="preserve">analyze </w:t>
+      </w:r>
+      <w:r>
+        <w:rPr>
+          <w:rFonts w:ascii="Times New Roman" w:hAnsi="Times New Roman" w:cs="Times New Roman"/>
+          <w:sz w:val="24"/>
+          <w:szCs w:val="24"/>
+        </w:rPr>
+        <w:t>additional survey years</w:t>
+      </w:r>
+      <w:r>
+        <w:rPr>
+          <w:rFonts w:ascii="Times New Roman" w:hAnsi="Times New Roman" w:cs="Times New Roman"/>
+          <w:sz w:val="24"/>
+          <w:szCs w:val="24"/>
+        </w:rPr>
         <w:t xml:space="preserve"> </w:t>
       </w:r>
       <w:r>
-        <w:t>has run annually sinc</w:t>
-      </w:r>
-      <w:r>
-        <w:t xml:space="preserve">e </w:t>
-      </w:r>
-      <w:r>
-        <w:t>20</w:t>
-      </w:r>
-      <w:r>
-        <w:t>05</w:t>
-      </w:r>
-      <w:r>
+        <w:rPr>
+          <w:rFonts w:ascii="Times New Roman" w:hAnsi="Times New Roman" w:cs="Times New Roman"/>
+          <w:sz w:val="24"/>
+          <w:szCs w:val="24"/>
+        </w:rPr>
+        <w:t xml:space="preserve">– </w:t>
+      </w:r>
+      <w:r>
+        <w:rPr>
+          <w:rFonts w:ascii="Times New Roman" w:hAnsi="Times New Roman" w:cs="Times New Roman"/>
+          <w:sz w:val="24"/>
+          <w:szCs w:val="24"/>
+        </w:rPr>
+        <w:t xml:space="preserve">the </w:t>
+      </w:r>
+      <w:r>
+        <w:rPr>
+          <w:rFonts w:ascii="Times New Roman" w:hAnsi="Times New Roman" w:cs="Times New Roman"/>
+          <w:sz w:val="24"/>
+          <w:szCs w:val="24"/>
+        </w:rPr>
+        <w:t>HMS</w:t>
+      </w:r>
+      <w:r>
+        <w:rPr>
+          <w:rFonts w:ascii="Times New Roman" w:hAnsi="Times New Roman" w:cs="Times New Roman"/>
+          <w:sz w:val="24"/>
+          <w:szCs w:val="24"/>
+        </w:rPr>
+        <w:t xml:space="preserve"> has run annually since 2005</w:t>
+      </w:r>
+      <w:r>
+        <w:rPr>
+          <w:rFonts w:ascii="Times New Roman" w:hAnsi="Times New Roman" w:cs="Times New Roman"/>
+          <w:sz w:val="24"/>
+          <w:szCs w:val="24"/>
+        </w:rPr>
+        <w:t xml:space="preserve"> – and will include </w:t>
+      </w:r>
+      <w:r>
+        <w:rPr>
+          <w:rFonts w:ascii="Times New Roman" w:hAnsi="Times New Roman" w:cs="Times New Roman"/>
+          <w:sz w:val="24"/>
+          <w:szCs w:val="24"/>
+        </w:rPr>
+        <w:t xml:space="preserve">an </w:t>
+      </w:r>
+      <w:r>
+        <w:rPr>
+          <w:rFonts w:ascii="Times New Roman" w:hAnsi="Times New Roman" w:cs="Times New Roman"/>
+          <w:sz w:val="24"/>
+          <w:szCs w:val="24"/>
+        </w:rPr>
+        <w:t xml:space="preserve">even more granular analysis by demographic group (level of education, ethnicity, </w:t>
+      </w:r>
+      <w:r>
+        <w:rPr>
+          <w:rFonts w:ascii="Times New Roman" w:hAnsi="Times New Roman" w:cs="Times New Roman"/>
+          <w:sz w:val="24"/>
+          <w:szCs w:val="24"/>
+        </w:rPr>
+        <w:t>disability status,</w:t>
+      </w:r>
+      <w:r>
+        <w:rPr>
+          <w:rFonts w:ascii="Times New Roman" w:hAnsi="Times New Roman" w:cs="Times New Roman"/>
+          <w:sz w:val="24"/>
+          <w:szCs w:val="24"/>
+        </w:rPr>
+        <w:t xml:space="preserve"> </w:t>
+      </w:r>
+      <w:r>
+        <w:rPr>
+          <w:rFonts w:ascii="Times New Roman" w:hAnsi="Times New Roman" w:cs="Times New Roman"/>
+          <w:sz w:val="24"/>
+          <w:szCs w:val="24"/>
+        </w:rPr>
+        <w:t>etc.)</w:t>
+      </w:r>
+      <w:r>
+        <w:rPr>
+          <w:rFonts w:ascii="Times New Roman" w:hAnsi="Times New Roman" w:cs="Times New Roman"/>
+          <w:sz w:val="24"/>
+          <w:szCs w:val="24"/>
+        </w:rPr>
+        <w:t>.</w:t>
+      </w:r>
+      <w:r>
+        <w:rPr>
+          <w:rFonts w:ascii="Times New Roman" w:hAnsi="Times New Roman" w:cs="Times New Roman"/>
+          <w:sz w:val="24"/>
+          <w:szCs w:val="24"/>
+        </w:rPr>
+        <w:t xml:space="preserve"> </w:t>
+      </w:r>
+      <w:r>
+        <w:rPr>
+          <w:rFonts w:ascii="Times New Roman" w:hAnsi="Times New Roman" w:cs="Times New Roman"/>
+          <w:sz w:val="24"/>
+          <w:szCs w:val="24"/>
+        </w:rPr>
+        <w:t>Because</w:t>
+      </w:r>
+      <w:r>
+        <w:rPr>
+          <w:rFonts w:ascii="Times New Roman" w:hAnsi="Times New Roman" w:cs="Times New Roman"/>
+          <w:sz w:val="24"/>
+          <w:szCs w:val="24"/>
+        </w:rPr>
+        <w:t xml:space="preserve"> survey </w:t>
+      </w:r>
+      <w:r>
+        <w:rPr>
+          <w:rFonts w:ascii="Times New Roman" w:hAnsi="Times New Roman" w:cs="Times New Roman"/>
+          <w:sz w:val="24"/>
+          <w:szCs w:val="24"/>
+        </w:rPr>
+        <w:t>questions</w:t>
+      </w:r>
+      <w:r>
+        <w:rPr>
+          <w:rFonts w:ascii="Times New Roman" w:hAnsi="Times New Roman" w:cs="Times New Roman"/>
+          <w:sz w:val="24"/>
+          <w:szCs w:val="24"/>
+        </w:rPr>
+        <w:t xml:space="preserve"> vary</w:t>
+      </w:r>
+      <w:r>
+        <w:rPr>
+          <w:rFonts w:ascii="Times New Roman" w:hAnsi="Times New Roman" w:cs="Times New Roman"/>
+          <w:sz w:val="24"/>
+          <w:szCs w:val="24"/>
+        </w:rPr>
+        <w:t xml:space="preserve"> by year</w:t>
+      </w:r>
+      <w:r>
+        <w:rPr>
+          <w:rFonts w:ascii="Times New Roman" w:hAnsi="Times New Roman" w:cs="Times New Roman"/>
+          <w:sz w:val="24"/>
+          <w:szCs w:val="24"/>
+        </w:rPr>
         <w:t>,</w:t>
       </w:r>
       <w:r>
-        <w:t xml:space="preserve"> with data </w:t>
-      </w:r>
-      <w:r>
-        <w:t xml:space="preserve">currently </w:t>
-      </w:r>
-      <w:r>
-        <w:t xml:space="preserve">available </w:t>
-      </w:r>
-      <w:r>
-        <w:t xml:space="preserve">through the </w:t>
-      </w:r>
-      <w:r>
-        <w:t>2021</w:t>
-      </w:r>
-      <w:r>
-        <w:t xml:space="preserve"> academic year</w:t>
-      </w:r>
-      <w:r>
+        <w:rPr>
+          <w:rFonts w:ascii="Times New Roman" w:hAnsi="Times New Roman" w:cs="Times New Roman"/>
+          <w:sz w:val="24"/>
+          <w:szCs w:val="24"/>
+        </w:rPr>
+        <w:t xml:space="preserve"> we</w:t>
+      </w:r>
+      <w:r>
+        <w:rPr>
+          <w:rFonts w:ascii="Times New Roman" w:hAnsi="Times New Roman" w:cs="Times New Roman"/>
+          <w:sz w:val="24"/>
+          <w:szCs w:val="24"/>
+        </w:rPr>
+        <w:t xml:space="preserve"> will first</w:t>
+      </w:r>
+      <w:r>
+        <w:rPr>
+          <w:rFonts w:ascii="Times New Roman" w:hAnsi="Times New Roman" w:cs="Times New Roman"/>
+          <w:sz w:val="24"/>
+          <w:szCs w:val="24"/>
+        </w:rPr>
+        <w:t xml:space="preserve"> </w:t>
+      </w:r>
+      <w:r>
+        <w:rPr>
+          <w:rFonts w:ascii="Times New Roman" w:hAnsi="Times New Roman" w:cs="Times New Roman"/>
+          <w:sz w:val="24"/>
+          <w:szCs w:val="24"/>
+        </w:rPr>
+        <w:t xml:space="preserve">write </w:t>
+      </w:r>
+      <w:r>
+        <w:rPr>
+          <w:rFonts w:ascii="Times New Roman" w:hAnsi="Times New Roman" w:cs="Times New Roman"/>
+          <w:sz w:val="24"/>
+          <w:szCs w:val="24"/>
+        </w:rPr>
+        <w:t>additional data cleaning</w:t>
+      </w:r>
+      <w:r>
+        <w:rPr>
+          <w:rFonts w:ascii="Times New Roman" w:hAnsi="Times New Roman" w:cs="Times New Roman"/>
+          <w:sz w:val="24"/>
+          <w:szCs w:val="24"/>
+        </w:rPr>
+        <w:t>/</w:t>
+      </w:r>
+      <w:r>
+        <w:rPr>
+          <w:rFonts w:ascii="Times New Roman" w:hAnsi="Times New Roman" w:cs="Times New Roman"/>
+          <w:sz w:val="24"/>
+          <w:szCs w:val="24"/>
+        </w:rPr>
+        <w:t>transformation</w:t>
+      </w:r>
+      <w:r>
+        <w:rPr>
+          <w:rFonts w:ascii="Times New Roman" w:hAnsi="Times New Roman" w:cs="Times New Roman"/>
+          <w:sz w:val="24"/>
+          <w:szCs w:val="24"/>
+        </w:rPr>
+        <w:t xml:space="preserve"> algorithms. </w:t>
+      </w:r>
+      <w:r>
+        <w:rPr>
+          <w:rFonts w:ascii="Times New Roman" w:hAnsi="Times New Roman" w:cs="Times New Roman"/>
+          <w:sz w:val="24"/>
+          <w:szCs w:val="24"/>
+        </w:rPr>
+        <w:t xml:space="preserve">That </w:t>
+      </w:r>
+      <w:r>
+        <w:rPr>
+          <w:rFonts w:ascii="Times New Roman" w:hAnsi="Times New Roman" w:cs="Times New Roman"/>
+          <w:sz w:val="24"/>
+          <w:szCs w:val="24"/>
+        </w:rPr>
+        <w:t>the</w:t>
+      </w:r>
+      <w:r>
+        <w:rPr>
+          <w:rFonts w:ascii="Times New Roman" w:hAnsi="Times New Roman" w:cs="Times New Roman"/>
+          <w:sz w:val="24"/>
+          <w:szCs w:val="24"/>
+        </w:rPr>
+        <w:t xml:space="preserve"> </w:t>
+      </w:r>
+      <w:r>
+        <w:rPr>
+          <w:rFonts w:ascii="Times New Roman" w:hAnsi="Times New Roman" w:cs="Times New Roman"/>
+          <w:sz w:val="24"/>
+          <w:szCs w:val="24"/>
+        </w:rPr>
+        <w:t xml:space="preserve">2021-2022 </w:t>
+      </w:r>
+      <w:r>
+        <w:rPr>
+          <w:rFonts w:ascii="Times New Roman" w:hAnsi="Times New Roman" w:cs="Times New Roman"/>
+          <w:sz w:val="24"/>
+          <w:szCs w:val="24"/>
+        </w:rPr>
+        <w:t>HMS survey</w:t>
+      </w:r>
+      <w:r>
+        <w:rPr>
+          <w:rFonts w:ascii="Times New Roman" w:hAnsi="Times New Roman" w:cs="Times New Roman"/>
+          <w:sz w:val="24"/>
+          <w:szCs w:val="24"/>
+        </w:rPr>
+        <w:t xml:space="preserve"> allows</w:t>
+      </w:r>
+      <w:r>
+        <w:rPr>
+          <w:rFonts w:ascii="Times New Roman" w:hAnsi="Times New Roman" w:cs="Times New Roman"/>
+          <w:sz w:val="24"/>
+          <w:szCs w:val="24"/>
+        </w:rPr>
+        <w:t xml:space="preserve"> </w:t>
+      </w:r>
+      <w:r>
+        <w:rPr>
+          <w:rFonts w:ascii="Times New Roman" w:hAnsi="Times New Roman" w:cs="Times New Roman"/>
+          <w:sz w:val="24"/>
+          <w:szCs w:val="24"/>
+        </w:rPr>
+        <w:t xml:space="preserve">respondents </w:t>
+      </w:r>
+      <w:r>
+        <w:rPr>
+          <w:rFonts w:ascii="Times New Roman" w:hAnsi="Times New Roman" w:cs="Times New Roman"/>
+          <w:sz w:val="24"/>
+          <w:szCs w:val="24"/>
+        </w:rPr>
+        <w:t xml:space="preserve">to </w:t>
+      </w:r>
+      <w:r>
+        <w:rPr>
+          <w:rFonts w:ascii="Times New Roman" w:hAnsi="Times New Roman" w:cs="Times New Roman"/>
+          <w:sz w:val="24"/>
+          <w:szCs w:val="24"/>
+        </w:rPr>
+        <w:t xml:space="preserve">select </w:t>
+      </w:r>
+      <w:r>
+        <w:rPr>
+          <w:rFonts w:ascii="Times New Roman" w:hAnsi="Times New Roman" w:cs="Times New Roman"/>
+          <w:sz w:val="24"/>
+          <w:szCs w:val="24"/>
+        </w:rPr>
+        <w:t>multiple gender identities and</w:t>
+      </w:r>
+      <w:r>
+        <w:rPr>
+          <w:rFonts w:ascii="Times New Roman" w:hAnsi="Times New Roman" w:cs="Times New Roman"/>
+          <w:sz w:val="24"/>
+          <w:szCs w:val="24"/>
+        </w:rPr>
+        <w:t xml:space="preserve"> sexualities</w:t>
+      </w:r>
+      <w:r>
+        <w:rPr>
+          <w:rFonts w:ascii="Times New Roman" w:hAnsi="Times New Roman" w:cs="Times New Roman"/>
+          <w:sz w:val="24"/>
+          <w:szCs w:val="24"/>
+        </w:rPr>
+        <w:t xml:space="preserve"> – which more accurately captures the lived experiences of queer people – necessitates </w:t>
+      </w:r>
+      <w:r>
+        <w:rPr>
+          <w:rFonts w:ascii="Times New Roman" w:hAnsi="Times New Roman" w:cs="Times New Roman"/>
+          <w:sz w:val="24"/>
+          <w:szCs w:val="24"/>
+        </w:rPr>
+        <w:t xml:space="preserve">especially </w:t>
+      </w:r>
+      <w:r>
+        <w:rPr>
+          <w:rFonts w:ascii="Times New Roman" w:hAnsi="Times New Roman" w:cs="Times New Roman"/>
+          <w:sz w:val="24"/>
+          <w:szCs w:val="24"/>
+        </w:rPr>
+        <w:t>nuanced</w:t>
+      </w:r>
+      <w:r>
+        <w:rPr>
+          <w:rFonts w:ascii="Times New Roman" w:hAnsi="Times New Roman" w:cs="Times New Roman"/>
+          <w:sz w:val="24"/>
+          <w:szCs w:val="24"/>
+        </w:rPr>
+        <w:t xml:space="preserve"> data cleaning</w:t>
+      </w:r>
+      <w:r>
+        <w:rPr>
+          <w:rFonts w:ascii="Times New Roman" w:hAnsi="Times New Roman" w:cs="Times New Roman"/>
+          <w:sz w:val="24"/>
+          <w:szCs w:val="24"/>
+        </w:rPr>
         <w:t xml:space="preserve">. </w:t>
       </w:r>
       <w:r>
-        <w:t>Because</w:t>
-      </w:r>
-      <w:r>
-        <w:t xml:space="preserve"> survey </w:t>
-      </w:r>
-      <w:r>
-        <w:t>questions vary from year to year</w:t>
-      </w:r>
-      <w:r>
-        <w:t>,</w:t>
-      </w:r>
-      <w:r>
-        <w:t xml:space="preserve"> we</w:t>
-      </w:r>
-      <w:r>
-        <w:t xml:space="preserve"> will first</w:t>
-      </w:r>
-      <w:r>
+        <w:rPr>
+          <w:rFonts w:ascii="Times New Roman" w:hAnsi="Times New Roman" w:cs="Times New Roman"/>
+          <w:sz w:val="24"/>
+          <w:szCs w:val="24"/>
+        </w:rPr>
+        <w:t xml:space="preserve">At the same time, </w:t>
+      </w:r>
+      <w:r>
+        <w:rPr>
+          <w:rFonts w:ascii="Times New Roman" w:hAnsi="Times New Roman" w:cs="Times New Roman"/>
+          <w:sz w:val="24"/>
+          <w:szCs w:val="24"/>
+        </w:rPr>
+        <w:t xml:space="preserve">the </w:t>
+      </w:r>
+      <w:r>
+        <w:rPr>
+          <w:rFonts w:ascii="Times New Roman" w:hAnsi="Times New Roman" w:cs="Times New Roman"/>
+          <w:sz w:val="24"/>
+          <w:szCs w:val="24"/>
+        </w:rPr>
+        <w:t>greater granularity will allow for more precise conclusions</w:t>
+      </w:r>
+      <w:r>
+        <w:rPr>
+          <w:rFonts w:ascii="Times New Roman" w:hAnsi="Times New Roman" w:cs="Times New Roman"/>
+          <w:sz w:val="24"/>
+          <w:szCs w:val="24"/>
+        </w:rPr>
         <w:t xml:space="preserve"> </w:t>
       </w:r>
       <w:r>
-        <w:t xml:space="preserve">write </w:t>
-      </w:r>
-      <w:r>
-        <w:t>additional data cleaning and transformation</w:t>
-      </w:r>
-      <w:r>
-        <w:t xml:space="preserve"> algorithms. In particular,</w:t>
-      </w:r>
-      <w:r>
-        <w:t xml:space="preserve"> </w:t>
-      </w:r>
-      <w:r>
-        <w:t>that the</w:t>
-      </w:r>
-      <w:r>
-        <w:t xml:space="preserve"> </w:t>
-      </w:r>
-      <w:r>
-        <w:t xml:space="preserve">2021-2022 </w:t>
-      </w:r>
-      <w:r>
-        <w:t xml:space="preserve">HMS survey allows </w:t>
-      </w:r>
-      <w:r>
-        <w:t xml:space="preserve">respondents </w:t>
-      </w:r>
-      <w:r>
-        <w:t xml:space="preserve">to </w:t>
-      </w:r>
-      <w:r>
-        <w:t xml:space="preserve">select </w:t>
-      </w:r>
-      <w:r>
-        <w:t xml:space="preserve">multiple gender identities and sexualities – which more accurately captures the lived experiences of queer people – necessitates </w:t>
-      </w:r>
-      <w:r>
-        <w:t xml:space="preserve">more </w:t>
-      </w:r>
-      <w:r>
-        <w:t>nuanced</w:t>
-      </w:r>
-      <w:r>
-        <w:t xml:space="preserve"> data cleaning</w:t>
-      </w:r>
-      <w:r>
-        <w:t xml:space="preserve">. </w:t>
-      </w:r>
-      <w:r>
-        <w:t xml:space="preserve">At the same time, </w:t>
-      </w:r>
-      <w:r>
-        <w:t xml:space="preserve">the </w:t>
-      </w:r>
-      <w:r>
-        <w:t>greater granularity will allow for more precise conclusions</w:t>
-      </w:r>
-      <w:r>
-        <w:t xml:space="preserve">. </w:t>
-      </w:r>
-      <w:r>
-        <w:t>The results of</w:t>
-      </w:r>
-      <w:r>
-        <w:t xml:space="preserve"> our</w:t>
-      </w:r>
-      <w:r>
-        <w:t xml:space="preserve"> current project </w:t>
-      </w:r>
-      <w:r>
-        <w:t>highlight</w:t>
-      </w:r>
-      <w:r>
-        <w:t xml:space="preserve"> both </w:t>
-      </w:r>
-      <w:r>
-        <w:t xml:space="preserve">patterns </w:t>
-      </w:r>
-      <w:r>
-        <w:t>and</w:t>
-      </w:r>
-      <w:r>
-        <w:t xml:space="preserve"> variety </w:t>
-      </w:r>
-      <w:r>
-        <w:t xml:space="preserve">in </w:t>
-      </w:r>
-      <w:r>
-        <w:t xml:space="preserve">the </w:t>
-      </w:r>
-      <w:r>
-        <w:t xml:space="preserve">experiences </w:t>
-      </w:r>
-      <w:r>
-        <w:t xml:space="preserve">of </w:t>
-      </w:r>
-      <w:r>
-        <w:t>the</w:t>
-      </w:r>
-      <w:r>
-        <w:t xml:space="preserve"> </w:t>
-      </w:r>
-      <w:r>
-        <w:t xml:space="preserve">LGBTQ+ community, and </w:t>
-      </w:r>
-      <w:r>
-        <w:t xml:space="preserve">subsequent </w:t>
-      </w:r>
-      <w:r>
-        <w:t xml:space="preserve">analyses </w:t>
-      </w:r>
-      <w:r>
+        <w:rPr>
+          <w:rFonts w:ascii="Times New Roman" w:hAnsi="Times New Roman" w:cs="Times New Roman"/>
+          <w:sz w:val="24"/>
+          <w:szCs w:val="24"/>
+        </w:rPr>
+        <w:t xml:space="preserve">which </w:t>
+      </w:r>
+      <w:r>
+        <w:rPr>
+          <w:rFonts w:ascii="Times New Roman" w:hAnsi="Times New Roman" w:cs="Times New Roman"/>
+          <w:sz w:val="24"/>
+          <w:szCs w:val="24"/>
+        </w:rPr>
         <w:t xml:space="preserve">will </w:t>
       </w:r>
       <w:r>
-        <w:t>better inform</w:t>
-      </w:r>
-      <w:r>
-        <w:t xml:space="preserve"> targeted and effective</w:t>
-      </w:r>
-      <w:r>
-        <w:t xml:space="preserve"> </w:t>
-      </w:r>
-      <w:r>
-        <w:t>institutional policy.</w:t>
+        <w:rPr>
+          <w:rFonts w:ascii="Times New Roman" w:hAnsi="Times New Roman" w:cs="Times New Roman"/>
+          <w:sz w:val="24"/>
+          <w:szCs w:val="24"/>
+        </w:rPr>
+        <w:t xml:space="preserve">inform </w:t>
+      </w:r>
+      <w:r>
+        <w:rPr>
+          <w:rFonts w:ascii="Times New Roman" w:hAnsi="Times New Roman" w:cs="Times New Roman"/>
+          <w:sz w:val="24"/>
+          <w:szCs w:val="24"/>
+        </w:rPr>
+        <w:t xml:space="preserve">optimal </w:t>
+      </w:r>
+      <w:r>
+        <w:rPr>
+          <w:rFonts w:ascii="Times New Roman" w:hAnsi="Times New Roman" w:cs="Times New Roman"/>
+          <w:sz w:val="24"/>
+          <w:szCs w:val="24"/>
+        </w:rPr>
+        <w:t>institutional policy</w:t>
+      </w:r>
+      <w:r>
+        <w:rPr>
+          <w:rFonts w:ascii="Times New Roman" w:hAnsi="Times New Roman" w:cs="Times New Roman"/>
+          <w:sz w:val="24"/>
+          <w:szCs w:val="24"/>
+        </w:rPr>
+        <w:t xml:space="preserve"> and resource allocation. </w:t>
       </w:r>
     </w:p>
     <w:sectPr>
@@ -1818,7 +2754,6 @@
     <w:name w:val="Normal (Web)"/>
     <w:basedOn w:val="Normal"/>
     <w:uiPriority w:val="99"/>
-    <w:semiHidden/>
     <w:unhideWhenUsed/>
     <w:rsid w:val="0097427C"/>
     <w:pPr>

</xml_diff>

<commit_message>
final final edits to exec
</commit_message>
<xml_diff>
--- a/Executive_summary.docx
+++ b/Executive_summary.docx
@@ -312,6 +312,38 @@
           <w:sz w:val="24"/>
           <w:szCs w:val="24"/>
         </w:rPr>
+        <w:t xml:space="preserve"> </w:t>
+      </w:r>
+      <w:r>
+        <w:rPr>
+          <w:rFonts w:ascii="Times New Roman" w:hAnsi="Times New Roman" w:cs="Times New Roman"/>
+          <w:sz w:val="24"/>
+          <w:szCs w:val="24"/>
+        </w:rPr>
+        <w:t xml:space="preserve">understand the diverse experiences of the queer </w:t>
+      </w:r>
+      <w:r>
+        <w:rPr>
+          <w:rFonts w:ascii="Times New Roman" w:hAnsi="Times New Roman" w:cs="Times New Roman"/>
+          <w:sz w:val="24"/>
+          <w:szCs w:val="24"/>
+        </w:rPr>
+        <w:t xml:space="preserve">student </w:t>
+      </w:r>
+      <w:r>
+        <w:rPr>
+          <w:rFonts w:ascii="Times New Roman" w:hAnsi="Times New Roman" w:cs="Times New Roman"/>
+          <w:sz w:val="24"/>
+          <w:szCs w:val="24"/>
+        </w:rPr>
+        <w:t>community</w:t>
+      </w:r>
+      <w:r>
+        <w:rPr>
+          <w:rFonts w:ascii="Times New Roman" w:hAnsi="Times New Roman" w:cs="Times New Roman"/>
+          <w:sz w:val="24"/>
+          <w:szCs w:val="24"/>
+        </w:rPr>
         <w:t xml:space="preserve"> more fully</w:t>
       </w:r>
       <w:r>
@@ -320,39 +352,15 @@
           <w:sz w:val="24"/>
           <w:szCs w:val="24"/>
         </w:rPr>
-        <w:t xml:space="preserve"> understand the diverse experiences of the queer </w:t>
-      </w:r>
-      <w:r>
-        <w:rPr>
-          <w:rFonts w:ascii="Times New Roman" w:hAnsi="Times New Roman" w:cs="Times New Roman"/>
-          <w:sz w:val="24"/>
-          <w:szCs w:val="24"/>
-        </w:rPr>
-        <w:t xml:space="preserve">student </w:t>
-      </w:r>
-      <w:r>
-        <w:rPr>
-          <w:rFonts w:ascii="Times New Roman" w:hAnsi="Times New Roman" w:cs="Times New Roman"/>
-          <w:sz w:val="24"/>
-          <w:szCs w:val="24"/>
-        </w:rPr>
-        <w:t>community</w:t>
-      </w:r>
-      <w:r>
-        <w:rPr>
-          <w:rFonts w:ascii="Times New Roman" w:hAnsi="Times New Roman" w:cs="Times New Roman"/>
-          <w:sz w:val="24"/>
-          <w:szCs w:val="24"/>
-        </w:rPr>
-        <w:t>.</w:t>
-      </w:r>
-      <w:r>
-        <w:rPr>
-          <w:rFonts w:ascii="Times New Roman" w:hAnsi="Times New Roman" w:cs="Times New Roman"/>
-          <w:sz w:val="24"/>
-          <w:szCs w:val="24"/>
-        </w:rPr>
-        <w:t xml:space="preserve"> Our analysis informs</w:t>
+        <w:t xml:space="preserve">, which then </w:t>
+      </w:r>
+      <w:r>
+        <w:rPr>
+          <w:rFonts w:ascii="Times New Roman" w:hAnsi="Times New Roman" w:cs="Times New Roman"/>
+          <w:sz w:val="24"/>
+          <w:szCs w:val="24"/>
+        </w:rPr>
+        <w:t>informs</w:t>
       </w:r>
       <w:r>
         <w:rPr>
@@ -1109,7 +1117,7 @@
         <w:t xml:space="preserve"> We therefore recommend that</w:t>
       </w:r>
       <w:r>
-        <w:t xml:space="preserve">, </w:t>
+        <w:t xml:space="preserve"> – </w:t>
       </w:r>
       <w:r>
         <w:t xml:space="preserve">when institutions allocate </w:t>
@@ -1121,7 +1129,10 @@
         <w:t xml:space="preserve"> for</w:t>
       </w:r>
       <w:r>
-        <w:t xml:space="preserve"> queer social/support spaces, </w:t>
+        <w:t xml:space="preserve"> queer social/support spaces</w:t>
+      </w:r>
+      <w:r>
+        <w:t xml:space="preserve"> – </w:t>
       </w:r>
       <w:r>
         <w:t>they</w:t>
@@ -1240,7 +1251,7 @@
           <w:sz w:val="24"/>
           <w:szCs w:val="24"/>
         </w:rPr>
-        <w:t xml:space="preserve">– </w:t>
+        <w:t>(</w:t>
       </w:r>
       <w:r>
         <w:rPr>
@@ -1272,7 +1283,23 @@
           <w:sz w:val="24"/>
           <w:szCs w:val="24"/>
         </w:rPr>
-        <w:t xml:space="preserve"> – and will include </w:t>
+        <w:t>)</w:t>
+      </w:r>
+      <w:r>
+        <w:rPr>
+          <w:rFonts w:ascii="Times New Roman" w:hAnsi="Times New Roman" w:cs="Times New Roman"/>
+          <w:sz w:val="24"/>
+          <w:szCs w:val="24"/>
+        </w:rPr>
+        <w:t xml:space="preserve"> </w:t>
+      </w:r>
+      <w:r>
+        <w:rPr>
+          <w:rFonts w:ascii="Times New Roman" w:hAnsi="Times New Roman" w:cs="Times New Roman"/>
+          <w:sz w:val="24"/>
+          <w:szCs w:val="24"/>
+        </w:rPr>
+        <w:t xml:space="preserve">and will include </w:t>
       </w:r>
       <w:r>
         <w:rPr>
@@ -1586,13 +1613,23 @@
         </w:rPr>
         <w:t xml:space="preserve">At the same time, </w:t>
       </w:r>
-      <w:r>
-        <w:rPr>
-          <w:rFonts w:ascii="Times New Roman" w:hAnsi="Times New Roman" w:cs="Times New Roman"/>
-          <w:sz w:val="24"/>
-          <w:szCs w:val="24"/>
-        </w:rPr>
-        <w:t xml:space="preserve">the </w:t>
+      <w:proofErr w:type="gramStart"/>
+      <w:r>
+        <w:rPr>
+          <w:rFonts w:ascii="Times New Roman" w:hAnsi="Times New Roman" w:cs="Times New Roman"/>
+          <w:sz w:val="24"/>
+          <w:szCs w:val="24"/>
+        </w:rPr>
+        <w:t>the</w:t>
+      </w:r>
+      <w:proofErr w:type="gramEnd"/>
+      <w:r>
+        <w:rPr>
+          <w:rFonts w:ascii="Times New Roman" w:hAnsi="Times New Roman" w:cs="Times New Roman"/>
+          <w:sz w:val="24"/>
+          <w:szCs w:val="24"/>
+        </w:rPr>
+        <w:t xml:space="preserve"> </w:t>
       </w:r>
       <w:r>
         <w:rPr>
@@ -1656,7 +1693,7 @@
           <w:sz w:val="24"/>
           <w:szCs w:val="24"/>
         </w:rPr>
-        <w:t xml:space="preserve"> and resource allocation. </w:t>
+        <w:t xml:space="preserve"> and resource allocation.</w:t>
       </w:r>
     </w:p>
     <w:sectPr>

</xml_diff>

<commit_message>
add dashboard link to exec summ
</commit_message>
<xml_diff>
--- a/Executive_summary.docx
+++ b/Executive_summary.docx
@@ -633,7 +633,44 @@
           <w:sz w:val="24"/>
           <w:szCs w:val="24"/>
         </w:rPr>
-        <w:t xml:space="preserve">We built a set of dynamic dashboards in Tableau to </w:t>
+        <w:t xml:space="preserve">We built a set of dynamic </w:t>
+      </w:r>
+      <w:hyperlink r:id="rId5" w:history="1">
+        <w:r>
+          <w:rPr>
+            <w:rStyle w:val="Hyperlink"/>
+            <w:rFonts w:ascii="Times New Roman" w:hAnsi="Times New Roman" w:cs="Times New Roman"/>
+            <w:sz w:val="24"/>
+            <w:szCs w:val="24"/>
+          </w:rPr>
+          <w:t>dashb</w:t>
+        </w:r>
+        <w:r>
+          <w:rPr>
+            <w:rStyle w:val="Hyperlink"/>
+            <w:rFonts w:ascii="Times New Roman" w:hAnsi="Times New Roman" w:cs="Times New Roman"/>
+            <w:sz w:val="24"/>
+            <w:szCs w:val="24"/>
+          </w:rPr>
+          <w:t>o</w:t>
+        </w:r>
+        <w:r>
+          <w:rPr>
+            <w:rStyle w:val="Hyperlink"/>
+            <w:rFonts w:ascii="Times New Roman" w:hAnsi="Times New Roman" w:cs="Times New Roman"/>
+            <w:sz w:val="24"/>
+            <w:szCs w:val="24"/>
+          </w:rPr>
+          <w:t>ards</w:t>
+        </w:r>
+      </w:hyperlink>
+      <w:r>
+        <w:rPr>
+          <w:rFonts w:ascii="Times New Roman" w:hAnsi="Times New Roman" w:cs="Times New Roman"/>
+          <w:sz w:val="24"/>
+          <w:szCs w:val="24"/>
+        </w:rPr>
+        <w:t xml:space="preserve"> in Tableau to </w:t>
       </w:r>
       <w:r>
         <w:rPr>
@@ -1613,23 +1650,13 @@
         </w:rPr>
         <w:t xml:space="preserve">At the same time, </w:t>
       </w:r>
-      <w:proofErr w:type="gramStart"/>
-      <w:r>
-        <w:rPr>
-          <w:rFonts w:ascii="Times New Roman" w:hAnsi="Times New Roman" w:cs="Times New Roman"/>
-          <w:sz w:val="24"/>
-          <w:szCs w:val="24"/>
-        </w:rPr>
-        <w:t>the</w:t>
-      </w:r>
-      <w:proofErr w:type="gramEnd"/>
-      <w:r>
-        <w:rPr>
-          <w:rFonts w:ascii="Times New Roman" w:hAnsi="Times New Roman" w:cs="Times New Roman"/>
-          <w:sz w:val="24"/>
-          <w:szCs w:val="24"/>
-        </w:rPr>
-        <w:t xml:space="preserve"> </w:t>
+      <w:r>
+        <w:rPr>
+          <w:rFonts w:ascii="Times New Roman" w:hAnsi="Times New Roman" w:cs="Times New Roman"/>
+          <w:sz w:val="24"/>
+          <w:szCs w:val="24"/>
+        </w:rPr>
+        <w:t xml:space="preserve">the </w:t>
       </w:r>
       <w:r>
         <w:rPr>
@@ -2804,6 +2831,41 @@
       <w14:ligatures w14:val="none"/>
     </w:rPr>
   </w:style>
+  <w:style w:type="character" w:styleId="Hyperlink">
+    <w:name w:val="Hyperlink"/>
+    <w:basedOn w:val="DefaultParagraphFont"/>
+    <w:uiPriority w:val="99"/>
+    <w:unhideWhenUsed/>
+    <w:rsid w:val="0051561C"/>
+    <w:rPr>
+      <w:color w:val="0563C1" w:themeColor="hyperlink"/>
+      <w:u w:val="single"/>
+    </w:rPr>
+  </w:style>
+  <w:style w:type="character" w:styleId="UnresolvedMention">
+    <w:name w:val="Unresolved Mention"/>
+    <w:basedOn w:val="DefaultParagraphFont"/>
+    <w:uiPriority w:val="99"/>
+    <w:semiHidden/>
+    <w:unhideWhenUsed/>
+    <w:rsid w:val="0051561C"/>
+    <w:rPr>
+      <w:color w:val="605E5C"/>
+      <w:shd w:val="clear" w:color="auto" w:fill="E1DFDD"/>
+    </w:rPr>
+  </w:style>
+  <w:style w:type="character" w:styleId="FollowedHyperlink">
+    <w:name w:val="FollowedHyperlink"/>
+    <w:basedOn w:val="DefaultParagraphFont"/>
+    <w:uiPriority w:val="99"/>
+    <w:semiHidden/>
+    <w:unhideWhenUsed/>
+    <w:rsid w:val="0051561C"/>
+    <w:rPr>
+      <w:color w:val="954F72" w:themeColor="followedHyperlink"/>
+      <w:u w:val="single"/>
+    </w:rPr>
+  </w:style>
 </w:styles>
 </file>
 

</xml_diff>